<commit_message>
Update docs and README.md with cable connection info
</commit_message>
<xml_diff>
--- a/docs/CrazyUncleBurton.com M5Stack Tab5 Tutorial.docx
+++ b/docs/CrazyUncleBurton.com M5Stack Tab5 Tutorial.docx
@@ -283,106 +283,316 @@
         <w:rPr>
           <w:rFonts w:ascii="Calibri" w:hAnsi="Calibri" w:cs="Calibri"/>
         </w:rPr>
-        <w:t>Sensor Cable</w:t>
-      </w:r>
-    </w:p>
-    <w:p>
-      <w:pPr>
-        <w:rPr>
-          <w:rFonts w:ascii="Calibri" w:hAnsi="Calibri" w:cs="Calibri"/>
-        </w:rPr>
-      </w:pPr>
-      <w:r>
-        <w:rPr>
-          <w:rFonts w:ascii="Calibri" w:hAnsi="Calibri" w:cs="Calibri"/>
-        </w:rPr>
-        <w:t>4 wire Grove connector</w:t>
-      </w:r>
-    </w:p>
-    <w:p>
-      <w:pPr>
-        <w:rPr>
-          <w:rFonts w:ascii="Calibri" w:hAnsi="Calibri" w:cs="Calibri"/>
-        </w:rPr>
-      </w:pPr>
-    </w:p>
-    <w:p>
-      <w:pPr>
-        <w:pStyle w:val="Heading2"/>
-        <w:rPr>
-          <w:rFonts w:ascii="Calibri" w:hAnsi="Calibri" w:cs="Calibri"/>
-        </w:rPr>
-      </w:pPr>
-      <w:r>
-        <w:rPr>
-          <w:rFonts w:ascii="Calibri" w:hAnsi="Calibri" w:cs="Calibri"/>
-        </w:rPr>
         <w:t>Connections</w:t>
       </w:r>
     </w:p>
     <w:p>
       <w:pPr>
-        <w:rPr>
-          <w:rFonts w:ascii="Calibri" w:hAnsi="Calibri" w:cs="Calibri"/>
-        </w:rPr>
-      </w:pPr>
-      <w:r>
-        <w:rPr>
-          <w:rFonts w:ascii="Calibri" w:hAnsi="Calibri" w:cs="Calibri"/>
-        </w:rPr>
-        <w:t>Connect cable to red port on sensor.  Connect cable to red port on M5Stack Tab5.</w:t>
-      </w:r>
-    </w:p>
-    <w:p>
-      <w:pPr>
-        <w:rPr>
-          <w:rFonts w:ascii="Calibri" w:hAnsi="Calibri" w:cs="Calibri"/>
-        </w:rPr>
-      </w:pPr>
-      <w:r>
-        <w:rPr>
-          <w:rFonts w:ascii="Calibri" w:hAnsi="Calibri" w:cs="Calibri"/>
-        </w:rPr>
-        <w:t>USB C Cable – USB C on the Tab5 end.  Whatever will plug into your computer on the other end.</w:t>
-      </w:r>
-    </w:p>
-    <w:p>
-      <w:pPr>
-        <w:rPr>
-          <w:rFonts w:ascii="Calibri" w:hAnsi="Calibri" w:cs="Calibri"/>
-        </w:rPr>
-      </w:pPr>
-      <w:r>
-        <w:rPr>
-          <w:rFonts w:ascii="Calibri" w:hAnsi="Calibri" w:cs="Calibri"/>
-        </w:rPr>
-        <w:t xml:space="preserve">Computer – </w:t>
-      </w:r>
-      <w:r>
-        <w:rPr>
-          <w:rFonts w:ascii="Calibri" w:hAnsi="Calibri" w:cs="Calibri"/>
-        </w:rPr>
-        <w:t xml:space="preserve">VS Code </w:t>
-      </w:r>
-      <w:r>
-        <w:rPr>
-          <w:rFonts w:ascii="Calibri" w:hAnsi="Calibri" w:cs="Calibri"/>
-        </w:rPr>
-        <w:t xml:space="preserve">and its extensions </w:t>
-      </w:r>
-      <w:r>
-        <w:rPr>
-          <w:rFonts w:ascii="Calibri" w:hAnsi="Calibri" w:cs="Calibri"/>
-        </w:rPr>
-        <w:t>support Windows, Mac and Linux.  T</w:t>
-      </w:r>
-      <w:r>
-        <w:rPr>
-          <w:rFonts w:ascii="Calibri" w:hAnsi="Calibri" w:cs="Calibri"/>
-        </w:rPr>
-        <w:t>his tutorial assumes a Windows 10/11 machine.</w:t>
-      </w:r>
-    </w:p>
+        <w:pStyle w:val="ListParagraph"/>
+        <w:numPr>
+          <w:ilvl w:val="0"/>
+          <w:numId w:val="7"/>
+        </w:numPr>
+        <w:rPr>
+          <w:rFonts w:ascii="Calibri" w:hAnsi="Calibri" w:cs="Calibri"/>
+        </w:rPr>
+      </w:pPr>
+      <w:r>
+        <w:rPr>
+          <w:rFonts w:ascii="Calibri" w:hAnsi="Calibri" w:cs="Calibri"/>
+        </w:rPr>
+        <w:t>Connect the USB C Cable – USB C on the Tab5 end and whatever type will plug into your computer on the other end.</w:t>
+      </w:r>
+    </w:p>
+    <w:p>
+      <w:pPr>
+        <w:pStyle w:val="ListParagraph"/>
+        <w:numPr>
+          <w:ilvl w:val="0"/>
+          <w:numId w:val="7"/>
+        </w:numPr>
+        <w:rPr>
+          <w:rFonts w:ascii="Calibri" w:hAnsi="Calibri" w:cs="Calibri"/>
+        </w:rPr>
+      </w:pPr>
+      <w:r>
+        <w:rPr>
+          <w:rFonts w:ascii="Calibri" w:hAnsi="Calibri" w:cs="Calibri"/>
+        </w:rPr>
+        <w:t xml:space="preserve">Connect </w:t>
+      </w:r>
+      <w:r>
+        <w:rPr>
+          <w:rFonts w:ascii="Calibri" w:hAnsi="Calibri" w:cs="Calibri"/>
+        </w:rPr>
+        <w:t xml:space="preserve">the 4 pin plug end of the sensor </w:t>
+      </w:r>
+      <w:r>
+        <w:rPr>
+          <w:rFonts w:ascii="Calibri" w:hAnsi="Calibri" w:cs="Calibri"/>
+        </w:rPr>
+        <w:t>cable to red port on M5Stack Tab5.</w:t>
+      </w:r>
+    </w:p>
+    <w:p>
+      <w:pPr>
+        <w:pStyle w:val="ListParagraph"/>
+        <w:numPr>
+          <w:ilvl w:val="0"/>
+          <w:numId w:val="7"/>
+        </w:numPr>
+        <w:rPr>
+          <w:rFonts w:ascii="Calibri" w:hAnsi="Calibri" w:cs="Calibri"/>
+        </w:rPr>
+      </w:pPr>
+      <w:r>
+        <w:rPr>
+          <w:rFonts w:ascii="Calibri" w:hAnsi="Calibri" w:cs="Calibri"/>
+        </w:rPr>
+        <w:t>Connect the 4 wire Grove / Dupont connector</w:t>
+      </w:r>
+      <w:r>
+        <w:rPr>
+          <w:rFonts w:ascii="Calibri" w:hAnsi="Calibri" w:cs="Calibri"/>
+        </w:rPr>
+        <w:t xml:space="preserve"> </w:t>
+      </w:r>
+      <w:r>
+        <w:rPr>
+          <w:rFonts w:ascii="Calibri" w:hAnsi="Calibri" w:cs="Calibri"/>
+        </w:rPr>
+        <w:t>cable to the pins on the sensor:</w:t>
+      </w:r>
+    </w:p>
+    <w:p>
+      <w:pPr>
+        <w:rPr>
+          <w:rFonts w:ascii="Calibri" w:hAnsi="Calibri" w:cs="Calibri"/>
+          <w:b/>
+          <w:bCs/>
+        </w:rPr>
+      </w:pPr>
+    </w:p>
+    <w:tbl>
+      <w:tblPr>
+        <w:tblStyle w:val="TableGrid"/>
+        <w:tblW w:w="0" w:type="auto"/>
+        <w:tblInd w:w="1255" w:type="dxa"/>
+        <w:tblLook w:val="04A0" w:firstRow="1" w:lastRow="0" w:firstColumn="1" w:lastColumn="0" w:noHBand="0" w:noVBand="1"/>
+      </w:tblPr>
+      <w:tblGrid>
+        <w:gridCol w:w="890"/>
+        <w:gridCol w:w="1630"/>
+      </w:tblGrid>
+      <w:tr>
+        <w:tc>
+          <w:tcPr>
+            <w:tcW w:w="890" w:type="dxa"/>
+          </w:tcPr>
+          <w:p>
+            <w:pPr>
+              <w:jc w:val="center"/>
+              <w:rPr>
+                <w:rFonts w:ascii="Calibri" w:hAnsi="Calibri" w:cs="Calibri"/>
+                <w:b/>
+                <w:bCs/>
+              </w:rPr>
+            </w:pPr>
+            <w:r>
+              <w:rPr>
+                <w:rFonts w:ascii="Calibri" w:hAnsi="Calibri" w:cs="Calibri"/>
+                <w:b/>
+                <w:bCs/>
+              </w:rPr>
+              <w:t>Sensor</w:t>
+            </w:r>
+          </w:p>
+        </w:tc>
+        <w:tc>
+          <w:tcPr>
+            <w:tcW w:w="1630" w:type="dxa"/>
+          </w:tcPr>
+          <w:p>
+            <w:pPr>
+              <w:jc w:val="center"/>
+              <w:rPr>
+                <w:rFonts w:ascii="Calibri" w:hAnsi="Calibri" w:cs="Calibri"/>
+                <w:b/>
+                <w:bCs/>
+              </w:rPr>
+            </w:pPr>
+            <w:r>
+              <w:rPr>
+                <w:rFonts w:ascii="Calibri" w:hAnsi="Calibri" w:cs="Calibri"/>
+                <w:b/>
+                <w:bCs/>
+              </w:rPr>
+              <w:t>Cable/Port</w:t>
+            </w:r>
+          </w:p>
+        </w:tc>
+      </w:tr>
+      <w:tr>
+        <w:tc>
+          <w:tcPr>
+            <w:tcW w:w="890" w:type="dxa"/>
+          </w:tcPr>
+          <w:p>
+            <w:pPr>
+              <w:jc w:val="center"/>
+              <w:rPr>
+                <w:rFonts w:ascii="Calibri" w:hAnsi="Calibri" w:cs="Calibri"/>
+              </w:rPr>
+            </w:pPr>
+            <w:r>
+              <w:rPr>
+                <w:rFonts w:ascii="Calibri" w:hAnsi="Calibri" w:cs="Calibri"/>
+              </w:rPr>
+              <w:t>VCC</w:t>
+            </w:r>
+          </w:p>
+        </w:tc>
+        <w:tc>
+          <w:tcPr>
+            <w:tcW w:w="1630" w:type="dxa"/>
+          </w:tcPr>
+          <w:p>
+            <w:pPr>
+              <w:jc w:val="center"/>
+              <w:rPr>
+                <w:rFonts w:ascii="Calibri" w:hAnsi="Calibri" w:cs="Calibri"/>
+              </w:rPr>
+            </w:pPr>
+            <w:r>
+              <w:rPr>
+                <w:rFonts w:ascii="Calibri" w:hAnsi="Calibri" w:cs="Calibri"/>
+              </w:rPr>
+              <w:t>Red/VCC</w:t>
+            </w:r>
+          </w:p>
+        </w:tc>
+      </w:tr>
+      <w:tr>
+        <w:tc>
+          <w:tcPr>
+            <w:tcW w:w="890" w:type="dxa"/>
+          </w:tcPr>
+          <w:p>
+            <w:pPr>
+              <w:jc w:val="center"/>
+              <w:rPr>
+                <w:rFonts w:ascii="Calibri" w:hAnsi="Calibri" w:cs="Calibri"/>
+              </w:rPr>
+            </w:pPr>
+            <w:r>
+              <w:rPr>
+                <w:rFonts w:ascii="Calibri" w:hAnsi="Calibri" w:cs="Calibri"/>
+              </w:rPr>
+              <w:t>GND</w:t>
+            </w:r>
+          </w:p>
+        </w:tc>
+        <w:tc>
+          <w:tcPr>
+            <w:tcW w:w="1630" w:type="dxa"/>
+          </w:tcPr>
+          <w:p>
+            <w:pPr>
+              <w:jc w:val="center"/>
+              <w:rPr>
+                <w:rFonts w:ascii="Calibri" w:hAnsi="Calibri" w:cs="Calibri"/>
+              </w:rPr>
+            </w:pPr>
+            <w:r>
+              <w:rPr>
+                <w:rFonts w:ascii="Calibri" w:hAnsi="Calibri" w:cs="Calibri"/>
+              </w:rPr>
+              <w:t>GND</w:t>
+            </w:r>
+          </w:p>
+        </w:tc>
+      </w:tr>
+      <w:tr>
+        <w:tc>
+          <w:tcPr>
+            <w:tcW w:w="890" w:type="dxa"/>
+          </w:tcPr>
+          <w:p>
+            <w:pPr>
+              <w:jc w:val="center"/>
+              <w:rPr>
+                <w:rFonts w:ascii="Calibri" w:hAnsi="Calibri" w:cs="Calibri"/>
+              </w:rPr>
+            </w:pPr>
+            <w:r>
+              <w:rPr>
+                <w:rFonts w:ascii="Calibri" w:hAnsi="Calibri" w:cs="Calibri"/>
+              </w:rPr>
+              <w:t>SDA</w:t>
+            </w:r>
+          </w:p>
+        </w:tc>
+        <w:tc>
+          <w:tcPr>
+            <w:tcW w:w="1630" w:type="dxa"/>
+          </w:tcPr>
+          <w:p>
+            <w:pPr>
+              <w:jc w:val="center"/>
+              <w:rPr>
+                <w:rFonts w:ascii="Calibri" w:hAnsi="Calibri" w:cs="Calibri"/>
+              </w:rPr>
+            </w:pPr>
+            <w:r>
+              <w:rPr>
+                <w:rFonts w:ascii="Calibri" w:hAnsi="Calibri" w:cs="Calibri"/>
+              </w:rPr>
+              <w:t>Yellow/SDA</w:t>
+            </w:r>
+          </w:p>
+        </w:tc>
+      </w:tr>
+      <w:tr>
+        <w:tc>
+          <w:tcPr>
+            <w:tcW w:w="890" w:type="dxa"/>
+          </w:tcPr>
+          <w:p>
+            <w:pPr>
+              <w:jc w:val="center"/>
+              <w:rPr>
+                <w:rFonts w:ascii="Calibri" w:hAnsi="Calibri" w:cs="Calibri"/>
+              </w:rPr>
+            </w:pPr>
+            <w:r>
+              <w:rPr>
+                <w:rFonts w:ascii="Calibri" w:hAnsi="Calibri" w:cs="Calibri"/>
+              </w:rPr>
+              <w:t>SCL</w:t>
+            </w:r>
+          </w:p>
+        </w:tc>
+        <w:tc>
+          <w:tcPr>
+            <w:tcW w:w="1630" w:type="dxa"/>
+          </w:tcPr>
+          <w:p>
+            <w:pPr>
+              <w:jc w:val="center"/>
+              <w:rPr>
+                <w:rFonts w:ascii="Calibri" w:hAnsi="Calibri" w:cs="Calibri"/>
+              </w:rPr>
+            </w:pPr>
+            <w:r>
+              <w:rPr>
+                <w:rFonts w:ascii="Calibri" w:hAnsi="Calibri" w:cs="Calibri"/>
+              </w:rPr>
+              <w:t>White/SCL</w:t>
+            </w:r>
+          </w:p>
+        </w:tc>
+      </w:tr>
+    </w:tbl>
     <w:p>
       <w:pPr>
         <w:rPr>
@@ -417,29 +627,13 @@
           <w:b/>
           <w:bCs/>
         </w:rPr>
-        <w:t>Note</w:t>
-      </w:r>
-      <w:proofErr w:type="gramStart"/>
-      <w:r>
-        <w:rPr>
-          <w:rFonts w:ascii="Calibri" w:hAnsi="Calibri" w:cs="Calibri"/>
-          <w:b/>
-          <w:bCs/>
-        </w:rPr>
-        <w:t>:</w:t>
-      </w:r>
-      <w:r>
-        <w:rPr>
-          <w:rFonts w:ascii="Calibri" w:hAnsi="Calibri" w:cs="Calibri"/>
-        </w:rPr>
-        <w:t xml:space="preserve">  This</w:t>
-      </w:r>
-      <w:proofErr w:type="gramEnd"/>
-      <w:r>
-        <w:rPr>
-          <w:rFonts w:ascii="Calibri" w:hAnsi="Calibri" w:cs="Calibri"/>
-        </w:rPr>
-        <w:t xml:space="preserve"> section only needs to be done once per computer.</w:t>
+        <w:t>Note:</w:t>
+      </w:r>
+      <w:r>
+        <w:rPr>
+          <w:rFonts w:ascii="Calibri" w:hAnsi="Calibri" w:cs="Calibri"/>
+        </w:rPr>
+        <w:t xml:space="preserve">  This section only needs to be done once per computer.</w:t>
       </w:r>
     </w:p>
     <w:p>
@@ -484,21 +678,7 @@
         <w:rPr>
           <w:rFonts w:ascii="Calibri" w:hAnsi="Calibri" w:cs="Calibri"/>
         </w:rPr>
-        <w:t xml:space="preserve">Download the VS Code for your OS.  For Windows, use the one marked System instead of the one marked User and instead of the Windows Store version.  It will </w:t>
-      </w:r>
-      <w:proofErr w:type="gramStart"/>
-      <w:r>
-        <w:rPr>
-          <w:rFonts w:ascii="Calibri" w:hAnsi="Calibri" w:cs="Calibri"/>
-        </w:rPr>
-        <w:t>install</w:t>
-      </w:r>
-      <w:proofErr w:type="gramEnd"/>
-      <w:r>
-        <w:rPr>
-          <w:rFonts w:ascii="Calibri" w:hAnsi="Calibri" w:cs="Calibri"/>
-        </w:rPr>
-        <w:t xml:space="preserve"> for all users and give you the ability to edit important files.  </w:t>
+        <w:t xml:space="preserve">Download the VS Code for your OS.  For Windows, use the one marked System instead of the one marked User and instead of the Windows Store version.  It will install for all users and give you the ability to edit important files.  </w:t>
       </w:r>
     </w:p>
     <w:p>
@@ -516,21 +696,7 @@
         <w:rPr>
           <w:rFonts w:ascii="Calibri" w:hAnsi="Calibri" w:cs="Calibri"/>
         </w:rPr>
-        <w:t xml:space="preserve">Right-click the file you downloaded and choose “Run </w:t>
-      </w:r>
-      <w:proofErr w:type="gramStart"/>
-      <w:r>
-        <w:rPr>
-          <w:rFonts w:ascii="Calibri" w:hAnsi="Calibri" w:cs="Calibri"/>
-        </w:rPr>
-        <w:t>As</w:t>
-      </w:r>
-      <w:proofErr w:type="gramEnd"/>
-      <w:r>
-        <w:rPr>
-          <w:rFonts w:ascii="Calibri" w:hAnsi="Calibri" w:cs="Calibri"/>
-        </w:rPr>
-        <w:t xml:space="preserve"> Administrator”.</w:t>
+        <w:t>Right-click the file you downloaded and choose “Run As Administrator”.</w:t>
       </w:r>
     </w:p>
     <w:p>
@@ -644,20 +810,6 @@
     </w:p>
     <w:p>
       <w:pPr>
-        <w:rPr>
-          <w:rFonts w:ascii="Calibri" w:eastAsiaTheme="majorEastAsia" w:hAnsi="Calibri" w:cs="Calibri"/>
-          <w:color w:val="0F4761" w:themeColor="accent1" w:themeShade="BF"/>
-        </w:rPr>
-      </w:pPr>
-      <w:r>
-        <w:rPr>
-          <w:rFonts w:ascii="Calibri" w:hAnsi="Calibri" w:cs="Calibri"/>
-        </w:rPr>
-        <w:br w:type="page"/>
-      </w:r>
-    </w:p>
-    <w:p>
-      <w:pPr>
         <w:pStyle w:val="Heading2"/>
         <w:rPr>
           <w:rFonts w:ascii="Calibri" w:hAnsi="Calibri" w:cs="Calibri"/>
@@ -667,7 +819,6 @@
         <w:rPr>
           <w:rFonts w:ascii="Calibri" w:hAnsi="Calibri" w:cs="Calibri"/>
         </w:rPr>
-        <w:lastRenderedPageBreak/>
         <w:t xml:space="preserve">Configure </w:t>
       </w:r>
       <w:proofErr w:type="spellStart"/>
@@ -697,29 +848,13 @@
           <w:b/>
           <w:bCs/>
         </w:rPr>
-        <w:t>Note</w:t>
-      </w:r>
-      <w:proofErr w:type="gramStart"/>
-      <w:r>
-        <w:rPr>
-          <w:rFonts w:ascii="Calibri" w:hAnsi="Calibri" w:cs="Calibri"/>
-          <w:b/>
-          <w:bCs/>
-        </w:rPr>
-        <w:t>:</w:t>
-      </w:r>
-      <w:r>
-        <w:rPr>
-          <w:rFonts w:ascii="Calibri" w:hAnsi="Calibri" w:cs="Calibri"/>
-        </w:rPr>
-        <w:t xml:space="preserve">  This</w:t>
-      </w:r>
-      <w:proofErr w:type="gramEnd"/>
-      <w:r>
-        <w:rPr>
-          <w:rFonts w:ascii="Calibri" w:hAnsi="Calibri" w:cs="Calibri"/>
-        </w:rPr>
-        <w:t xml:space="preserve"> section only needs to be done once, at the time you install Visual Studio.</w:t>
+        <w:t>Note:</w:t>
+      </w:r>
+      <w:r>
+        <w:rPr>
+          <w:rFonts w:ascii="Calibri" w:hAnsi="Calibri" w:cs="Calibri"/>
+        </w:rPr>
+        <w:t xml:space="preserve">  This section only needs to be done once, at the time you install Visual Studio.</w:t>
       </w:r>
     </w:p>
     <w:p>
@@ -767,21 +902,7 @@
         <w:rPr>
           <w:rFonts w:ascii="Calibri" w:hAnsi="Calibri" w:cs="Calibri"/>
         </w:rPr>
-        <w:t xml:space="preserve"> </w:t>
-      </w:r>
-      <w:proofErr w:type="gramStart"/>
-      <w:r>
-        <w:rPr>
-          <w:rFonts w:ascii="Calibri" w:hAnsi="Calibri" w:cs="Calibri"/>
-        </w:rPr>
-        <w:t>User Name</w:t>
-      </w:r>
-      <w:proofErr w:type="gramEnd"/>
-      <w:r>
-        <w:rPr>
-          <w:rFonts w:ascii="Calibri" w:hAnsi="Calibri" w:cs="Calibri"/>
-        </w:rPr>
-        <w:t xml:space="preserve">:                                           </w:t>
+        <w:t xml:space="preserve"> User Name:                                           </w:t>
       </w:r>
       <w:r>
         <w:rPr>
@@ -861,7 +982,7 @@
           <w:noProof/>
         </w:rPr>
         <w:drawing>
-          <wp:inline distT="0" distB="0" distL="0" distR="0" wp14:anchorId="3296953C" wp14:editId="64C78B1F">
+          <wp:inline distT="0" distB="0" distL="0" distR="0" wp14:anchorId="3296953C" wp14:editId="6A0A1DBD">
             <wp:extent cx="5943600" cy="1275080"/>
             <wp:effectExtent l="0" t="0" r="0" b="1270"/>
             <wp:docPr id="1153391975" name="Picture 2"/>
@@ -931,6 +1052,22 @@
     </w:p>
     <w:p>
       <w:pPr>
+        <w:rPr>
+          <w:rFonts w:ascii="Calibri" w:eastAsiaTheme="majorEastAsia" w:hAnsi="Calibri" w:cs="Calibri"/>
+          <w:color w:val="0F4761" w:themeColor="accent1" w:themeShade="BF"/>
+          <w:sz w:val="32"/>
+          <w:szCs w:val="32"/>
+        </w:rPr>
+      </w:pPr>
+      <w:r>
+        <w:rPr>
+          <w:rFonts w:ascii="Calibri" w:hAnsi="Calibri" w:cs="Calibri"/>
+        </w:rPr>
+        <w:br w:type="page"/>
+      </w:r>
+    </w:p>
+    <w:p>
+      <w:pPr>
         <w:pStyle w:val="Heading2"/>
         <w:rPr>
           <w:rFonts w:ascii="Calibri" w:hAnsi="Calibri" w:cs="Calibri"/>
@@ -940,6 +1077,7 @@
         <w:rPr>
           <w:rFonts w:ascii="Calibri" w:hAnsi="Calibri" w:cs="Calibri"/>
         </w:rPr>
+        <w:lastRenderedPageBreak/>
         <w:t xml:space="preserve">Install the </w:t>
       </w:r>
       <w:r>
@@ -967,29 +1105,13 @@
           <w:b/>
           <w:bCs/>
         </w:rPr>
-        <w:t>Note</w:t>
-      </w:r>
-      <w:proofErr w:type="gramStart"/>
-      <w:r>
-        <w:rPr>
-          <w:rFonts w:ascii="Calibri" w:hAnsi="Calibri" w:cs="Calibri"/>
-          <w:b/>
-          <w:bCs/>
-        </w:rPr>
-        <w:t>:</w:t>
-      </w:r>
-      <w:r>
-        <w:rPr>
-          <w:rFonts w:ascii="Calibri" w:hAnsi="Calibri" w:cs="Calibri"/>
-        </w:rPr>
-        <w:t xml:space="preserve">  This</w:t>
-      </w:r>
-      <w:proofErr w:type="gramEnd"/>
-      <w:r>
-        <w:rPr>
-          <w:rFonts w:ascii="Calibri" w:hAnsi="Calibri" w:cs="Calibri"/>
-        </w:rPr>
-        <w:t xml:space="preserve"> section only needs to be done once, at the time you install Visual Studio.</w:t>
+        <w:t>Note:</w:t>
+      </w:r>
+      <w:r>
+        <w:rPr>
+          <w:rFonts w:ascii="Calibri" w:hAnsi="Calibri" w:cs="Calibri"/>
+        </w:rPr>
+        <w:t xml:space="preserve">  This section only needs to be done once, at the time you install Visual Studio.</w:t>
       </w:r>
     </w:p>
     <w:p>
@@ -1021,19 +1143,11 @@
           <w:rFonts w:ascii="Calibri" w:hAnsi="Calibri" w:cs="Calibri"/>
         </w:rPr>
       </w:pPr>
-      <w:proofErr w:type="gramStart"/>
-      <w:r>
-        <w:rPr>
-          <w:rFonts w:ascii="Calibri" w:hAnsi="Calibri" w:cs="Calibri"/>
-        </w:rPr>
-        <w:t>Click  Extensions</w:t>
-      </w:r>
-      <w:proofErr w:type="gramEnd"/>
-      <w:r>
-        <w:rPr>
-          <w:rFonts w:ascii="Calibri" w:hAnsi="Calibri" w:cs="Calibri"/>
-        </w:rPr>
-        <w:t xml:space="preserve"> (left hand toolbar) </w:t>
+      <w:r>
+        <w:rPr>
+          <w:rFonts w:ascii="Calibri" w:hAnsi="Calibri" w:cs="Calibri"/>
+        </w:rPr>
+        <w:t xml:space="preserve">Click  Extensions (left hand toolbar) </w:t>
       </w:r>
       <w:r>
         <w:rPr>
@@ -1236,29 +1350,13 @@
           <w:b/>
           <w:bCs/>
         </w:rPr>
-        <w:t>Note</w:t>
-      </w:r>
-      <w:proofErr w:type="gramStart"/>
-      <w:r>
-        <w:rPr>
-          <w:rFonts w:ascii="Calibri" w:hAnsi="Calibri" w:cs="Calibri"/>
-          <w:b/>
-          <w:bCs/>
-        </w:rPr>
-        <w:t>:</w:t>
-      </w:r>
-      <w:r>
-        <w:rPr>
-          <w:rFonts w:ascii="Calibri" w:hAnsi="Calibri" w:cs="Calibri"/>
-        </w:rPr>
-        <w:t xml:space="preserve">  This</w:t>
-      </w:r>
-      <w:proofErr w:type="gramEnd"/>
-      <w:r>
-        <w:rPr>
-          <w:rFonts w:ascii="Calibri" w:hAnsi="Calibri" w:cs="Calibri"/>
-        </w:rPr>
-        <w:t xml:space="preserve"> section only needs to be done once, at the time you install Visual Studio.</w:t>
+        <w:t>Note:</w:t>
+      </w:r>
+      <w:r>
+        <w:rPr>
+          <w:rFonts w:ascii="Calibri" w:hAnsi="Calibri" w:cs="Calibri"/>
+        </w:rPr>
+        <w:t xml:space="preserve">  This section only needs to be done once, at the time you install Visual Studio.</w:t>
       </w:r>
     </w:p>
     <w:p>
@@ -1431,6 +1529,22 @@
     </w:p>
     <w:p>
       <w:pPr>
+        <w:rPr>
+          <w:rFonts w:ascii="Calibri" w:eastAsiaTheme="majorEastAsia" w:hAnsi="Calibri" w:cs="Calibri"/>
+          <w:color w:val="0F4761" w:themeColor="accent1" w:themeShade="BF"/>
+          <w:sz w:val="32"/>
+          <w:szCs w:val="32"/>
+        </w:rPr>
+      </w:pPr>
+      <w:r>
+        <w:rPr>
+          <w:rFonts w:ascii="Calibri" w:hAnsi="Calibri" w:cs="Calibri"/>
+        </w:rPr>
+        <w:br w:type="page"/>
+      </w:r>
+    </w:p>
+    <w:p>
+      <w:pPr>
         <w:pStyle w:val="Heading2"/>
         <w:rPr>
           <w:rFonts w:ascii="Calibri" w:hAnsi="Calibri" w:cs="Calibri"/>
@@ -1786,60 +1900,11 @@
     </w:p>
     <w:p>
       <w:pPr>
-        <w:pStyle w:val="Heading2"/>
-        <w:rPr>
-          <w:rFonts w:ascii="Calibri" w:hAnsi="Calibri" w:cs="Calibri"/>
-        </w:rPr>
-      </w:pPr>
-      <w:r>
-        <w:rPr>
-          <w:rFonts w:ascii="Calibri" w:hAnsi="Calibri" w:cs="Calibri"/>
-        </w:rPr>
-        <w:t>About the Project</w:t>
-      </w:r>
-    </w:p>
-    <w:p>
-      <w:pPr>
-        <w:rPr>
-          <w:rFonts w:ascii="Calibri" w:hAnsi="Calibri" w:cs="Calibri"/>
-        </w:rPr>
-      </w:pPr>
-      <w:r>
-        <w:rPr>
-          <w:rFonts w:ascii="Calibri" w:hAnsi="Calibri" w:cs="Calibri"/>
-        </w:rPr>
-        <w:t xml:space="preserve">This is a sample project from the manufacturer, M5Stack.  </w:t>
-      </w:r>
-      <w:r>
-        <w:rPr>
-          <w:rFonts w:ascii="Calibri" w:hAnsi="Calibri" w:cs="Calibri"/>
-        </w:rPr>
-        <w:t xml:space="preserve">I modified it to write to the LCD </w:t>
-      </w:r>
-      <w:r>
-        <w:rPr>
-          <w:rFonts w:ascii="Calibri" w:hAnsi="Calibri" w:cs="Calibri"/>
-        </w:rPr>
-        <w:t>instead of the serial port</w:t>
-      </w:r>
-      <w:r>
-        <w:rPr>
-          <w:rFonts w:ascii="Calibri" w:hAnsi="Calibri" w:cs="Calibri"/>
-        </w:rPr>
-        <w:t xml:space="preserve">.  </w:t>
-      </w:r>
-      <w:r>
-        <w:rPr>
-          <w:rFonts w:ascii="Calibri" w:hAnsi="Calibri" w:cs="Calibri"/>
-        </w:rPr>
-        <w:t>We also changed the metric to the Imperial Units of Freedom that allowed us to land on the moon.</w:t>
-      </w:r>
-    </w:p>
-    <w:p>
-      <w:pPr>
         <w:rPr>
           <w:rFonts w:ascii="Calibri" w:eastAsiaTheme="majorEastAsia" w:hAnsi="Calibri" w:cs="Calibri"/>
           <w:color w:val="0F4761" w:themeColor="accent1" w:themeShade="BF"/>
+          <w:sz w:val="32"/>
+          <w:szCs w:val="32"/>
         </w:rPr>
       </w:pPr>
       <w:r>
@@ -2187,14 +2252,12 @@
         <w:t>PlatformIO</w:t>
       </w:r>
       <w:proofErr w:type="spellEnd"/>
-      <w:proofErr w:type="gramStart"/>
       <w:r>
         <w:rPr>
           <w:rFonts w:ascii="Calibri" w:hAnsi="Calibri" w:cs="Calibri"/>
         </w:rPr>
         <w:t>:  Upload</w:t>
       </w:r>
-      <w:proofErr w:type="gramEnd"/>
       <w:r>
         <w:rPr>
           <w:rFonts w:ascii="Calibri" w:hAnsi="Calibri" w:cs="Calibri"/>
@@ -2217,21 +2280,7 @@
         <w:rPr>
           <w:rFonts w:ascii="Calibri" w:hAnsi="Calibri" w:cs="Calibri"/>
         </w:rPr>
-        <w:t xml:space="preserve">The project will </w:t>
-      </w:r>
-      <w:proofErr w:type="gramStart"/>
-      <w:r>
-        <w:rPr>
-          <w:rFonts w:ascii="Calibri" w:hAnsi="Calibri" w:cs="Calibri"/>
-        </w:rPr>
-        <w:t>compile</w:t>
-      </w:r>
-      <w:proofErr w:type="gramEnd"/>
-      <w:r>
-        <w:rPr>
-          <w:rFonts w:ascii="Calibri" w:hAnsi="Calibri" w:cs="Calibri"/>
-        </w:rPr>
-        <w:t xml:space="preserve"> again.  When it’s ready to upload, we see lines like “Connecting…” and “Writing…”.  Wait for the line that says SUCCESS in green text before proceeding.  </w:t>
+        <w:t xml:space="preserve">The project will compile again.  When it’s ready to upload, we see lines like “Connecting…” and “Writing…”.  Wait for the line that says SUCCESS in green text before proceeding.  </w:t>
       </w:r>
     </w:p>
     <w:p>
@@ -2417,21 +2466,7 @@
         <w:rPr>
           <w:rFonts w:ascii="Calibri" w:hAnsi="Calibri" w:cs="Calibri"/>
         </w:rPr>
-        <w:t xml:space="preserve">We added two libraries – one provided by the Microcontroller </w:t>
-      </w:r>
-      <w:proofErr w:type="gramStart"/>
-      <w:r>
-        <w:rPr>
-          <w:rFonts w:ascii="Calibri" w:hAnsi="Calibri" w:cs="Calibri"/>
-        </w:rPr>
-        <w:t>manufacturer</w:t>
-      </w:r>
-      <w:proofErr w:type="gramEnd"/>
-      <w:r>
-        <w:rPr>
-          <w:rFonts w:ascii="Calibri" w:hAnsi="Calibri" w:cs="Calibri"/>
-        </w:rPr>
-        <w:t xml:space="preserve"> and one provided by the Sensor manufacturer:</w:t>
+        <w:t>We added two libraries – one provided by the Microcontroller manufacturer and one provided by the Sensor manufacturer:</w:t>
       </w:r>
     </w:p>
     <w:p>
@@ -2534,18 +2569,8 @@
           <w:b/>
           <w:bCs/>
         </w:rPr>
-        <w:t xml:space="preserve"> = 0.</w:t>
-      </w:r>
-      <w:proofErr w:type="gramStart"/>
-      <w:r>
-        <w:rPr>
-          <w:rFonts w:ascii="Calibri" w:hAnsi="Calibri" w:cs="Calibri"/>
-          <w:b/>
-          <w:bCs/>
-        </w:rPr>
-        <w:t>0f;</w:t>
-      </w:r>
-      <w:proofErr w:type="gramEnd"/>
+        <w:t xml:space="preserve"> = 0.0f;</w:t>
+      </w:r>
     </w:p>
     <w:p>
       <w:pPr>
@@ -2579,18 +2604,8 @@
           <w:b/>
           <w:bCs/>
         </w:rPr>
-        <w:t xml:space="preserve"> = 0.</w:t>
-      </w:r>
-      <w:proofErr w:type="gramStart"/>
-      <w:r>
-        <w:rPr>
-          <w:rFonts w:ascii="Calibri" w:hAnsi="Calibri" w:cs="Calibri"/>
-          <w:b/>
-          <w:bCs/>
-        </w:rPr>
-        <w:t>0f;</w:t>
-      </w:r>
-      <w:proofErr w:type="gramEnd"/>
+        <w:t xml:space="preserve"> = 0.0f;</w:t>
+      </w:r>
     </w:p>
     <w:p>
       <w:pPr>
@@ -2624,18 +2639,8 @@
           <w:b/>
           <w:bCs/>
         </w:rPr>
-        <w:t xml:space="preserve"> = 0.</w:t>
-      </w:r>
-      <w:proofErr w:type="gramStart"/>
-      <w:r>
-        <w:rPr>
-          <w:rFonts w:ascii="Calibri" w:hAnsi="Calibri" w:cs="Calibri"/>
-          <w:b/>
-          <w:bCs/>
-        </w:rPr>
-        <w:t>0f;</w:t>
-      </w:r>
-      <w:proofErr w:type="gramEnd"/>
+        <w:t xml:space="preserve"> = 0.0f;</w:t>
+      </w:r>
     </w:p>
     <w:p>
       <w:pPr>
@@ -2669,18 +2674,8 @@
           <w:b/>
           <w:bCs/>
         </w:rPr>
-        <w:t xml:space="preserve"> = 0.</w:t>
-      </w:r>
-      <w:proofErr w:type="gramStart"/>
-      <w:r>
-        <w:rPr>
-          <w:rFonts w:ascii="Calibri" w:hAnsi="Calibri" w:cs="Calibri"/>
-          <w:b/>
-          <w:bCs/>
-        </w:rPr>
-        <w:t>0f;</w:t>
-      </w:r>
-      <w:proofErr w:type="gramEnd"/>
+        <w:t xml:space="preserve"> = 0.0f;</w:t>
+      </w:r>
     </w:p>
     <w:p>
       <w:pPr>
@@ -2714,18 +2709,8 @@
           <w:b/>
           <w:bCs/>
         </w:rPr>
-        <w:t xml:space="preserve"> = 0.</w:t>
-      </w:r>
-      <w:proofErr w:type="gramStart"/>
-      <w:r>
-        <w:rPr>
-          <w:rFonts w:ascii="Calibri" w:hAnsi="Calibri" w:cs="Calibri"/>
-          <w:b/>
-          <w:bCs/>
-        </w:rPr>
-        <w:t>0f;</w:t>
-      </w:r>
-      <w:proofErr w:type="gramEnd"/>
+        <w:t xml:space="preserve"> = 0.0f;</w:t>
+      </w:r>
     </w:p>
     <w:p>
       <w:pPr>
@@ -2759,18 +2744,8 @@
           <w:b/>
           <w:bCs/>
         </w:rPr>
-        <w:t xml:space="preserve"> = </w:t>
-      </w:r>
-      <w:proofErr w:type="gramStart"/>
-      <w:r>
-        <w:rPr>
-          <w:rFonts w:ascii="Calibri" w:hAnsi="Calibri" w:cs="Calibri"/>
-          <w:b/>
-          <w:bCs/>
-        </w:rPr>
-        <w:t>false;</w:t>
-      </w:r>
-      <w:proofErr w:type="gramEnd"/>
+        <w:t xml:space="preserve"> = false;</w:t>
+      </w:r>
     </w:p>
     <w:p>
       <w:pPr>
@@ -2804,51 +2779,27 @@
           <w:b/>
           <w:bCs/>
         </w:rPr>
-        <w:t xml:space="preserve"> = </w:t>
-      </w:r>
-      <w:proofErr w:type="gramStart"/>
-      <w:r>
-        <w:rPr>
-          <w:rFonts w:ascii="Calibri" w:hAnsi="Calibri" w:cs="Calibri"/>
-          <w:b/>
-          <w:bCs/>
-        </w:rPr>
-        <w:t>false;</w:t>
-      </w:r>
-      <w:proofErr w:type="gramEnd"/>
-    </w:p>
-    <w:p>
-      <w:pPr>
-        <w:rPr>
-          <w:rFonts w:ascii="Calibri" w:hAnsi="Calibri" w:cs="Calibri"/>
-        </w:rPr>
-      </w:pPr>
-    </w:p>
-    <w:p>
-      <w:pPr>
-        <w:rPr>
-          <w:rFonts w:ascii="Calibri" w:hAnsi="Calibri" w:cs="Calibri"/>
-        </w:rPr>
-      </w:pPr>
-      <w:r>
-        <w:rPr>
-          <w:rFonts w:ascii="Calibri" w:hAnsi="Calibri" w:cs="Calibri"/>
-        </w:rPr>
-        <w:t xml:space="preserve">We added some constants to store I2C pins, text size and a </w:t>
-      </w:r>
-      <w:proofErr w:type="gramStart"/>
-      <w:r>
-        <w:rPr>
-          <w:rFonts w:ascii="Calibri" w:hAnsi="Calibri" w:cs="Calibri"/>
-        </w:rPr>
-        <w:t>really complicated</w:t>
-      </w:r>
-      <w:proofErr w:type="gramEnd"/>
-      <w:r>
-        <w:rPr>
-          <w:rFonts w:ascii="Calibri" w:hAnsi="Calibri" w:cs="Calibri"/>
-        </w:rPr>
-        <w:t xml:space="preserve"> representation of the </w:t>
+        <w:t xml:space="preserve"> = false;</w:t>
+      </w:r>
+    </w:p>
+    <w:p>
+      <w:pPr>
+        <w:rPr>
+          <w:rFonts w:ascii="Calibri" w:hAnsi="Calibri" w:cs="Calibri"/>
+        </w:rPr>
+      </w:pPr>
+    </w:p>
+    <w:p>
+      <w:pPr>
+        <w:rPr>
+          <w:rFonts w:ascii="Calibri" w:hAnsi="Calibri" w:cs="Calibri"/>
+        </w:rPr>
+      </w:pPr>
+      <w:r>
+        <w:rPr>
+          <w:rFonts w:ascii="Calibri" w:hAnsi="Calibri" w:cs="Calibri"/>
+        </w:rPr>
+        <w:t xml:space="preserve">We added some constants to store I2C pins, text size and a really complicated representation of the </w:t>
       </w:r>
       <w:proofErr w:type="spellStart"/>
       <w:r>
@@ -2879,45 +2830,25 @@
           <w:b/>
           <w:bCs/>
         </w:rPr>
-        <w:t xml:space="preserve">const int i2cSdaPin = </w:t>
-      </w:r>
-      <w:proofErr w:type="gramStart"/>
-      <w:r>
-        <w:rPr>
-          <w:rFonts w:ascii="Calibri" w:hAnsi="Calibri" w:cs="Calibri"/>
-          <w:b/>
-          <w:bCs/>
-        </w:rPr>
-        <w:t>53;</w:t>
-      </w:r>
-      <w:proofErr w:type="gramEnd"/>
-    </w:p>
-    <w:p>
-      <w:pPr>
-        <w:rPr>
-          <w:rFonts w:ascii="Calibri" w:hAnsi="Calibri" w:cs="Calibri"/>
-          <w:b/>
-          <w:bCs/>
-        </w:rPr>
-      </w:pPr>
-      <w:r>
-        <w:rPr>
-          <w:rFonts w:ascii="Calibri" w:hAnsi="Calibri" w:cs="Calibri"/>
-          <w:b/>
-          <w:bCs/>
-        </w:rPr>
-        <w:t xml:space="preserve">const int i2cSclPin = </w:t>
-      </w:r>
-      <w:proofErr w:type="gramStart"/>
-      <w:r>
-        <w:rPr>
-          <w:rFonts w:ascii="Calibri" w:hAnsi="Calibri" w:cs="Calibri"/>
-          <w:b/>
-          <w:bCs/>
-        </w:rPr>
-        <w:t>54;</w:t>
-      </w:r>
-      <w:proofErr w:type="gramEnd"/>
+        <w:t>const int i2cSdaPin = 53;</w:t>
+      </w:r>
+    </w:p>
+    <w:p>
+      <w:pPr>
+        <w:rPr>
+          <w:rFonts w:ascii="Calibri" w:hAnsi="Calibri" w:cs="Calibri"/>
+          <w:b/>
+          <w:bCs/>
+        </w:rPr>
+      </w:pPr>
+      <w:r>
+        <w:rPr>
+          <w:rFonts w:ascii="Calibri" w:hAnsi="Calibri" w:cs="Calibri"/>
+          <w:b/>
+          <w:bCs/>
+        </w:rPr>
+        <w:t>const int i2cSclPin = 54;</w:t>
+      </w:r>
     </w:p>
     <w:p>
       <w:pPr>
@@ -2951,18 +2882,8 @@
           <w:b/>
           <w:bCs/>
         </w:rPr>
-        <w:t xml:space="preserve"> = </w:t>
-      </w:r>
-      <w:proofErr w:type="gramStart"/>
-      <w:r>
-        <w:rPr>
-          <w:rFonts w:ascii="Calibri" w:hAnsi="Calibri" w:cs="Calibri"/>
-          <w:b/>
-          <w:bCs/>
-        </w:rPr>
-        <w:t>3;</w:t>
-      </w:r>
-      <w:proofErr w:type="gramEnd"/>
+        <w:t xml:space="preserve"> = 3;</w:t>
+      </w:r>
     </w:p>
     <w:p>
       <w:pPr>
@@ -2981,7 +2902,6 @@
         <w:t xml:space="preserve">const char </w:t>
       </w:r>
       <w:proofErr w:type="spellStart"/>
-      <w:proofErr w:type="gramStart"/>
       <w:r>
         <w:rPr>
           <w:rFonts w:ascii="Calibri" w:hAnsi="Calibri" w:cs="Calibri"/>
@@ -2997,43 +2917,16 @@
           <w:b/>
           <w:bCs/>
         </w:rPr>
-        <w:t>[</w:t>
-      </w:r>
-      <w:proofErr w:type="gramEnd"/>
-      <w:r>
-        <w:rPr>
-          <w:rFonts w:ascii="Calibri" w:hAnsi="Calibri" w:cs="Calibri"/>
-          <w:b/>
-          <w:bCs/>
-        </w:rPr>
-        <w:t xml:space="preserve">] = </w:t>
-      </w:r>
-      <w:proofErr w:type="gramStart"/>
-      <w:r>
-        <w:rPr>
-          <w:rFonts w:ascii="Calibri" w:hAnsi="Calibri" w:cs="Calibri"/>
-          <w:b/>
-          <w:bCs/>
-        </w:rPr>
-        <w:t xml:space="preserve">{ </w:t>
-      </w:r>
-      <w:proofErr w:type="spellStart"/>
-      <w:r>
-        <w:rPr>
-          <w:rFonts w:ascii="Calibri" w:hAnsi="Calibri" w:cs="Calibri"/>
-          <w:b/>
-          <w:bCs/>
-        </w:rPr>
-        <w:t>static</w:t>
-      </w:r>
-      <w:proofErr w:type="gramEnd"/>
-      <w:r>
-        <w:rPr>
-          <w:rFonts w:ascii="Calibri" w:hAnsi="Calibri" w:cs="Calibri"/>
-          <w:b/>
-          <w:bCs/>
-        </w:rPr>
-        <w:t>_cast</w:t>
+        <w:t xml:space="preserve">[] = { </w:t>
+      </w:r>
+      <w:proofErr w:type="spellStart"/>
+      <w:r>
+        <w:rPr>
+          <w:rFonts w:ascii="Calibri" w:hAnsi="Calibri" w:cs="Calibri"/>
+          <w:b/>
+          <w:bCs/>
+        </w:rPr>
+        <w:t>static_cast</w:t>
       </w:r>
       <w:proofErr w:type="spellEnd"/>
       <w:r>
@@ -3060,25 +2953,7 @@
           <w:b/>
           <w:bCs/>
         </w:rPr>
-        <w:t>&lt;char&gt;(0xB0), '\0</w:t>
-      </w:r>
-      <w:proofErr w:type="gramStart"/>
-      <w:r>
-        <w:rPr>
-          <w:rFonts w:ascii="Calibri" w:hAnsi="Calibri" w:cs="Calibri"/>
-          <w:b/>
-          <w:bCs/>
-        </w:rPr>
-        <w:t>' }</w:t>
-      </w:r>
-      <w:proofErr w:type="gramEnd"/>
-      <w:r>
-        <w:rPr>
-          <w:rFonts w:ascii="Calibri" w:hAnsi="Calibri" w:cs="Calibri"/>
-          <w:b/>
-          <w:bCs/>
-        </w:rPr>
-        <w:t>;</w:t>
+        <w:t>&lt;char&gt;(0xB0), '\0' };</w:t>
       </w:r>
     </w:p>
     <w:p>
@@ -3126,18 +3001,413 @@
           <w:b/>
           <w:bCs/>
         </w:rPr>
-        <w:t>M5GFX&amp; display = M</w:t>
-      </w:r>
-      <w:proofErr w:type="gramStart"/>
-      <w:r>
-        <w:rPr>
-          <w:rFonts w:ascii="Calibri" w:hAnsi="Calibri" w:cs="Calibri"/>
-          <w:b/>
-          <w:bCs/>
-        </w:rPr>
-        <w:t>5.Display</w:t>
-      </w:r>
-      <w:proofErr w:type="gramEnd"/>
+        <w:t>M5GFX&amp; display = M5.Display;</w:t>
+      </w:r>
+    </w:p>
+    <w:p>
+      <w:pPr>
+        <w:rPr>
+          <w:rStyle w:val="Strong"/>
+          <w:rFonts w:ascii="Calibri" w:hAnsi="Calibri" w:cs="Calibri"/>
+        </w:rPr>
+      </w:pPr>
+    </w:p>
+    <w:p>
+      <w:pPr>
+        <w:rPr>
+          <w:rFonts w:ascii="Calibri" w:hAnsi="Calibri" w:cs="Calibri"/>
+        </w:rPr>
+      </w:pPr>
+      <w:r>
+        <w:rPr>
+          <w:rFonts w:ascii="Calibri" w:hAnsi="Calibri" w:cs="Calibri"/>
+        </w:rPr>
+        <w:t xml:space="preserve">We added this line to enable canvas functionality, as our data will change every second or so. </w:t>
+      </w:r>
+    </w:p>
+    <w:p>
+      <w:pPr>
+        <w:rPr>
+          <w:rFonts w:ascii="Calibri" w:hAnsi="Calibri" w:cs="Calibri"/>
+          <w:b/>
+          <w:bCs/>
+        </w:rPr>
+      </w:pPr>
+      <w:r>
+        <w:rPr>
+          <w:rFonts w:ascii="Calibri" w:hAnsi="Calibri" w:cs="Calibri"/>
+          <w:b/>
+          <w:bCs/>
+        </w:rPr>
+        <w:t>M5Canvas canvas(&amp;display);</w:t>
+      </w:r>
+    </w:p>
+    <w:p>
+      <w:pPr>
+        <w:rPr>
+          <w:rFonts w:ascii="Calibri" w:hAnsi="Calibri" w:cs="Calibri"/>
+          <w:b/>
+          <w:bCs/>
+        </w:rPr>
+      </w:pPr>
+    </w:p>
+    <w:p>
+      <w:pPr>
+        <w:rPr>
+          <w:rFonts w:ascii="Calibri" w:hAnsi="Calibri" w:cs="Calibri"/>
+        </w:rPr>
+      </w:pPr>
+      <w:r>
+        <w:rPr>
+          <w:rFonts w:ascii="Calibri" w:hAnsi="Calibri" w:cs="Calibri"/>
+        </w:rPr>
+        <w:t xml:space="preserve">Next we create the function </w:t>
+      </w:r>
+      <w:proofErr w:type="spellStart"/>
+      <w:r>
+        <w:rPr>
+          <w:rFonts w:ascii="Calibri" w:hAnsi="Calibri" w:cs="Calibri"/>
+        </w:rPr>
+        <w:t>drawDashboard</w:t>
+      </w:r>
+      <w:proofErr w:type="spellEnd"/>
+      <w:r>
+        <w:rPr>
+          <w:rFonts w:ascii="Calibri" w:hAnsi="Calibri" w:cs="Calibri"/>
+        </w:rPr>
+        <w:t>().  It runs every time it is called (which is not yet):</w:t>
+      </w:r>
+    </w:p>
+    <w:p>
+      <w:pPr>
+        <w:rPr>
+          <w:rFonts w:ascii="Calibri" w:hAnsi="Calibri" w:cs="Calibri"/>
+        </w:rPr>
+      </w:pPr>
+    </w:p>
+    <w:p>
+      <w:pPr>
+        <w:rPr>
+          <w:rFonts w:ascii="Calibri" w:hAnsi="Calibri" w:cs="Calibri"/>
+        </w:rPr>
+      </w:pPr>
+      <w:r>
+        <w:rPr>
+          <w:rFonts w:ascii="Calibri" w:hAnsi="Calibri" w:cs="Calibri"/>
+        </w:rPr>
+        <w:t xml:space="preserve">These lines create the </w:t>
+      </w:r>
+      <w:proofErr w:type="spellStart"/>
+      <w:r>
+        <w:rPr>
+          <w:rFonts w:ascii="Calibri" w:hAnsi="Calibri" w:cs="Calibri"/>
+        </w:rPr>
+        <w:t>lineHeight</w:t>
+      </w:r>
+      <w:proofErr w:type="spellEnd"/>
+      <w:r>
+        <w:rPr>
+          <w:rFonts w:ascii="Calibri" w:hAnsi="Calibri" w:cs="Calibri"/>
+        </w:rPr>
+        <w:t xml:space="preserve"> variable, with some padding between rows for readability, and creates X and Y variables, which are where to start writing the text (the top left corner), and then the </w:t>
+      </w:r>
+      <w:proofErr w:type="spellStart"/>
+      <w:r>
+        <w:rPr>
+          <w:rFonts w:ascii="Calibri" w:hAnsi="Calibri" w:cs="Calibri"/>
+        </w:rPr>
+        <w:t>setCursor</w:t>
+      </w:r>
+      <w:proofErr w:type="spellEnd"/>
+      <w:r>
+        <w:rPr>
+          <w:rFonts w:ascii="Calibri" w:hAnsi="Calibri" w:cs="Calibri"/>
+        </w:rPr>
+        <w:t xml:space="preserve"> line says to move the cursor to that position</w:t>
+      </w:r>
+      <w:r>
+        <w:rPr>
+          <w:rFonts w:ascii="Calibri" w:hAnsi="Calibri" w:cs="Calibri"/>
+        </w:rPr>
+        <w:t xml:space="preserve"> to start writing there when print or drawstring commands happen</w:t>
+      </w:r>
+      <w:r>
+        <w:rPr>
+          <w:rFonts w:ascii="Calibri" w:hAnsi="Calibri" w:cs="Calibri"/>
+        </w:rPr>
+        <w:t>:</w:t>
+      </w:r>
+    </w:p>
+    <w:p>
+      <w:pPr>
+        <w:rPr>
+          <w:rFonts w:ascii="Calibri" w:hAnsi="Calibri" w:cs="Calibri"/>
+          <w:b/>
+          <w:bCs/>
+        </w:rPr>
+      </w:pPr>
+      <w:r>
+        <w:rPr>
+          <w:rFonts w:ascii="Calibri" w:hAnsi="Calibri" w:cs="Calibri"/>
+          <w:b/>
+          <w:bCs/>
+        </w:rPr>
+        <w:t xml:space="preserve">int </w:t>
+      </w:r>
+      <w:proofErr w:type="spellStart"/>
+      <w:r>
+        <w:rPr>
+          <w:rFonts w:ascii="Calibri" w:hAnsi="Calibri" w:cs="Calibri"/>
+          <w:b/>
+          <w:bCs/>
+        </w:rPr>
+        <w:t>lineHeight</w:t>
+      </w:r>
+      <w:proofErr w:type="spellEnd"/>
+      <w:r>
+        <w:rPr>
+          <w:rFonts w:ascii="Calibri" w:hAnsi="Calibri" w:cs="Calibri"/>
+          <w:b/>
+          <w:bCs/>
+        </w:rPr>
+        <w:t xml:space="preserve"> = </w:t>
+      </w:r>
+      <w:proofErr w:type="spellStart"/>
+      <w:r>
+        <w:rPr>
+          <w:rFonts w:ascii="Calibri" w:hAnsi="Calibri" w:cs="Calibri"/>
+          <w:b/>
+          <w:bCs/>
+        </w:rPr>
+        <w:t>canvas.fontHeight</w:t>
+      </w:r>
+      <w:proofErr w:type="spellEnd"/>
+      <w:r>
+        <w:rPr>
+          <w:rFonts w:ascii="Calibri" w:hAnsi="Calibri" w:cs="Calibri"/>
+          <w:b/>
+          <w:bCs/>
+        </w:rPr>
+        <w:t>() + 14;</w:t>
+      </w:r>
+    </w:p>
+    <w:p>
+      <w:pPr>
+        <w:rPr>
+          <w:rFonts w:ascii="Calibri" w:hAnsi="Calibri" w:cs="Calibri"/>
+          <w:b/>
+          <w:bCs/>
+        </w:rPr>
+      </w:pPr>
+      <w:r>
+        <w:rPr>
+          <w:rFonts w:ascii="Calibri" w:hAnsi="Calibri" w:cs="Calibri"/>
+          <w:b/>
+          <w:bCs/>
+        </w:rPr>
+        <w:t>int x = 175;</w:t>
+      </w:r>
+    </w:p>
+    <w:p>
+      <w:pPr>
+        <w:rPr>
+          <w:rFonts w:ascii="Calibri" w:hAnsi="Calibri" w:cs="Calibri"/>
+          <w:b/>
+          <w:bCs/>
+        </w:rPr>
+      </w:pPr>
+      <w:r>
+        <w:rPr>
+          <w:rFonts w:ascii="Calibri" w:hAnsi="Calibri" w:cs="Calibri"/>
+          <w:b/>
+          <w:bCs/>
+        </w:rPr>
+        <w:t>int y = 100;</w:t>
+      </w:r>
+    </w:p>
+    <w:p>
+      <w:pPr>
+        <w:rPr>
+          <w:rFonts w:ascii="Calibri" w:hAnsi="Calibri" w:cs="Calibri"/>
+          <w:b/>
+          <w:bCs/>
+        </w:rPr>
+      </w:pPr>
+      <w:proofErr w:type="spellStart"/>
+      <w:r>
+        <w:rPr>
+          <w:rFonts w:ascii="Calibri" w:hAnsi="Calibri" w:cs="Calibri"/>
+          <w:b/>
+          <w:bCs/>
+        </w:rPr>
+        <w:t>canvas.setCursor</w:t>
+      </w:r>
+      <w:proofErr w:type="spellEnd"/>
+      <w:r>
+        <w:rPr>
+          <w:rFonts w:ascii="Calibri" w:hAnsi="Calibri" w:cs="Calibri"/>
+          <w:b/>
+          <w:bCs/>
+        </w:rPr>
+        <w:t>(x, y);</w:t>
+      </w:r>
+    </w:p>
+    <w:p>
+      <w:pPr>
+        <w:rPr>
+          <w:rFonts w:ascii="Calibri" w:hAnsi="Calibri" w:cs="Calibri"/>
+        </w:rPr>
+      </w:pPr>
+    </w:p>
+    <w:p>
+      <w:pPr>
+        <w:rPr>
+          <w:rFonts w:ascii="Calibri" w:hAnsi="Calibri" w:cs="Calibri"/>
+        </w:rPr>
+      </w:pPr>
+      <w:r>
+        <w:rPr>
+          <w:rFonts w:ascii="Calibri" w:hAnsi="Calibri" w:cs="Calibri"/>
+        </w:rPr>
+        <w:t xml:space="preserve">In this line we see a </w:t>
+      </w:r>
+      <w:proofErr w:type="spellStart"/>
+      <w:r>
+        <w:rPr>
+          <w:rFonts w:ascii="Calibri" w:hAnsi="Calibri" w:cs="Calibri"/>
+        </w:rPr>
+        <w:t>printf</w:t>
+      </w:r>
+      <w:proofErr w:type="spellEnd"/>
+      <w:r>
+        <w:rPr>
+          <w:rFonts w:ascii="Calibri" w:hAnsi="Calibri" w:cs="Calibri"/>
+        </w:rPr>
+        <w:t xml:space="preserve"> with variable substitution:</w:t>
+      </w:r>
+    </w:p>
+    <w:p>
+      <w:pPr>
+        <w:rPr>
+          <w:rFonts w:ascii="Calibri" w:hAnsi="Calibri" w:cs="Calibri"/>
+          <w:b/>
+          <w:bCs/>
+        </w:rPr>
+      </w:pPr>
+      <w:proofErr w:type="spellStart"/>
+      <w:r>
+        <w:rPr>
+          <w:rFonts w:ascii="Calibri" w:hAnsi="Calibri" w:cs="Calibri"/>
+          <w:b/>
+          <w:bCs/>
+        </w:rPr>
+        <w:t>canvas.printf</w:t>
+      </w:r>
+      <w:proofErr w:type="spellEnd"/>
+      <w:r>
+        <w:rPr>
+          <w:rFonts w:ascii="Calibri" w:hAnsi="Calibri" w:cs="Calibri"/>
+          <w:b/>
+          <w:bCs/>
+        </w:rPr>
+        <w:t xml:space="preserve">("Temp 1: %.1f%sF", </w:t>
+      </w:r>
+      <w:proofErr w:type="spellStart"/>
+      <w:r>
+        <w:rPr>
+          <w:rFonts w:ascii="Calibri" w:hAnsi="Calibri" w:cs="Calibri"/>
+          <w:b/>
+          <w:bCs/>
+        </w:rPr>
+        <w:t>shtTempF</w:t>
+      </w:r>
+      <w:proofErr w:type="spellEnd"/>
+      <w:r>
+        <w:rPr>
+          <w:rFonts w:ascii="Calibri" w:hAnsi="Calibri" w:cs="Calibri"/>
+          <w:b/>
+          <w:bCs/>
+        </w:rPr>
+        <w:t xml:space="preserve">, </w:t>
+      </w:r>
+      <w:proofErr w:type="spellStart"/>
+      <w:r>
+        <w:rPr>
+          <w:rFonts w:ascii="Calibri" w:hAnsi="Calibri" w:cs="Calibri"/>
+          <w:b/>
+          <w:bCs/>
+        </w:rPr>
+        <w:t>degreeSymbol</w:t>
+      </w:r>
+      <w:proofErr w:type="spellEnd"/>
+      <w:r>
+        <w:rPr>
+          <w:rFonts w:ascii="Calibri" w:hAnsi="Calibri" w:cs="Calibri"/>
+          <w:b/>
+          <w:bCs/>
+        </w:rPr>
+        <w:t>);</w:t>
+      </w:r>
+    </w:p>
+    <w:p>
+      <w:pPr>
+        <w:rPr>
+          <w:rFonts w:ascii="Calibri" w:hAnsi="Calibri" w:cs="Calibri"/>
+        </w:rPr>
+      </w:pPr>
+      <w:r>
+        <w:rPr>
+          <w:rFonts w:ascii="Calibri" w:hAnsi="Calibri" w:cs="Calibri"/>
+        </w:rPr>
+        <w:t>This will print some formatted text, in this case “Temp: “.  Then it prints the contents of the variable temp, which contains the value of the temperature measured from the SHT3X sensor.  The “%.1f” part formats the floating point variable with one digit to the right of the decimal.  Then it prints the units, “°F”.</w:t>
+      </w:r>
+    </w:p>
+    <w:p>
+      <w:pPr>
+        <w:rPr>
+          <w:rFonts w:ascii="Calibri" w:hAnsi="Calibri" w:cs="Calibri"/>
+        </w:rPr>
+      </w:pPr>
+    </w:p>
+    <w:p>
+      <w:pPr>
+        <w:rPr>
+          <w:rFonts w:ascii="Calibri" w:hAnsi="Calibri" w:cs="Calibri"/>
+        </w:rPr>
+      </w:pPr>
+      <w:r>
+        <w:rPr>
+          <w:rFonts w:ascii="Calibri" w:hAnsi="Calibri" w:cs="Calibri"/>
+        </w:rPr>
+        <w:t xml:space="preserve">This moves the cursor down to the next row.  </w:t>
+      </w:r>
+    </w:p>
+    <w:p>
+      <w:pPr>
+        <w:rPr>
+          <w:rFonts w:ascii="Calibri" w:hAnsi="Calibri" w:cs="Calibri"/>
+          <w:b/>
+          <w:bCs/>
+        </w:rPr>
+      </w:pPr>
+      <w:r>
+        <w:rPr>
+          <w:rFonts w:ascii="Calibri" w:hAnsi="Calibri" w:cs="Calibri"/>
+          <w:b/>
+          <w:bCs/>
+        </w:rPr>
+        <w:t xml:space="preserve">y += </w:t>
+      </w:r>
+      <w:proofErr w:type="spellStart"/>
+      <w:r>
+        <w:rPr>
+          <w:rFonts w:ascii="Calibri" w:hAnsi="Calibri" w:cs="Calibri"/>
+          <w:b/>
+          <w:bCs/>
+        </w:rPr>
+        <w:t>lineHeight</w:t>
+      </w:r>
+      <w:proofErr w:type="spellEnd"/>
       <w:r>
         <w:rPr>
           <w:rFonts w:ascii="Calibri" w:hAnsi="Calibri" w:cs="Calibri"/>
@@ -3150,41 +3420,80 @@
     <w:p>
       <w:pPr>
         <w:rPr>
-          <w:rStyle w:val="Strong"/>
-          <w:rFonts w:ascii="Calibri" w:hAnsi="Calibri" w:cs="Calibri"/>
-        </w:rPr>
-      </w:pPr>
-    </w:p>
-    <w:p>
-      <w:pPr>
-        <w:rPr>
-          <w:rFonts w:ascii="Calibri" w:hAnsi="Calibri" w:cs="Calibri"/>
-        </w:rPr>
-      </w:pPr>
-      <w:r>
-        <w:rPr>
-          <w:rFonts w:ascii="Calibri" w:hAnsi="Calibri" w:cs="Calibri"/>
-        </w:rPr>
-        <w:t xml:space="preserve">We added this line to enable canvas functionality, as our data will change every second or so. </w:t>
-      </w:r>
-    </w:p>
-    <w:p>
-      <w:pPr>
-        <w:rPr>
-          <w:rFonts w:ascii="Calibri" w:hAnsi="Calibri" w:cs="Calibri"/>
-          <w:b/>
-          <w:bCs/>
-        </w:rPr>
-      </w:pPr>
-      <w:r>
-        <w:rPr>
-          <w:rFonts w:ascii="Calibri" w:hAnsi="Calibri" w:cs="Calibri"/>
-          <w:b/>
-          <w:bCs/>
-        </w:rPr>
-        <w:t>M5Canvas canvas(&amp;display</w:t>
-      </w:r>
-      <w:proofErr w:type="gramStart"/>
+          <w:rFonts w:ascii="Calibri" w:hAnsi="Calibri" w:cs="Calibri"/>
+          <w:b/>
+          <w:bCs/>
+        </w:rPr>
+      </w:pPr>
+    </w:p>
+    <w:p>
+      <w:pPr>
+        <w:rPr>
+          <w:rFonts w:ascii="Calibri" w:hAnsi="Calibri" w:cs="Calibri"/>
+        </w:rPr>
+      </w:pPr>
+      <w:r>
+        <w:rPr>
+          <w:rFonts w:ascii="Calibri" w:hAnsi="Calibri" w:cs="Calibri"/>
+        </w:rPr>
+        <w:lastRenderedPageBreak/>
+        <w:t>This pattern repeats for the five lines of data to be displayed.  We added some more lines to print the other variables that the sensor library created and updated for us, but they’re not really different from what we did above, except for this line:</w:t>
+      </w:r>
+    </w:p>
+    <w:p>
+      <w:pPr>
+        <w:rPr>
+          <w:rFonts w:ascii="Calibri" w:hAnsi="Calibri" w:cs="Calibri"/>
+          <w:b/>
+          <w:bCs/>
+        </w:rPr>
+      </w:pPr>
+      <w:proofErr w:type="spellStart"/>
+      <w:r>
+        <w:rPr>
+          <w:rFonts w:ascii="Calibri" w:hAnsi="Calibri" w:cs="Calibri"/>
+          <w:b/>
+          <w:bCs/>
+        </w:rPr>
+        <w:t>canvas.printf</w:t>
+      </w:r>
+      <w:proofErr w:type="spellEnd"/>
+      <w:r>
+        <w:rPr>
+          <w:rFonts w:ascii="Calibri" w:hAnsi="Calibri" w:cs="Calibri"/>
+          <w:b/>
+          <w:bCs/>
+        </w:rPr>
+        <w:t xml:space="preserve">("Humidity: %.1f%% </w:t>
+      </w:r>
+      <w:proofErr w:type="spellStart"/>
+      <w:r>
+        <w:rPr>
+          <w:rFonts w:ascii="Calibri" w:hAnsi="Calibri" w:cs="Calibri"/>
+          <w:b/>
+          <w:bCs/>
+        </w:rPr>
+        <w:t>rH</w:t>
+      </w:r>
+      <w:proofErr w:type="spellEnd"/>
+      <w:r>
+        <w:rPr>
+          <w:rFonts w:ascii="Calibri" w:hAnsi="Calibri" w:cs="Calibri"/>
+          <w:b/>
+          <w:bCs/>
+        </w:rPr>
+        <w:t xml:space="preserve">", </w:t>
+      </w:r>
+      <w:proofErr w:type="spellStart"/>
+      <w:r>
+        <w:rPr>
+          <w:rFonts w:ascii="Calibri" w:hAnsi="Calibri" w:cs="Calibri"/>
+          <w:b/>
+          <w:bCs/>
+        </w:rPr>
+        <w:t>shtHumidity</w:t>
+      </w:r>
+      <w:proofErr w:type="spellEnd"/>
       <w:r>
         <w:rPr>
           <w:rFonts w:ascii="Calibri" w:hAnsi="Calibri" w:cs="Calibri"/>
@@ -3193,268 +3502,501 @@
         </w:rPr>
         <w:t>);</w:t>
       </w:r>
-      <w:proofErr w:type="gramEnd"/>
-    </w:p>
-    <w:p>
-      <w:pPr>
-        <w:rPr>
-          <w:rFonts w:ascii="Calibri" w:hAnsi="Calibri" w:cs="Calibri"/>
-          <w:b/>
-          <w:bCs/>
-        </w:rPr>
-      </w:pPr>
-    </w:p>
-    <w:p>
-      <w:pPr>
-        <w:rPr>
-          <w:rFonts w:ascii="Calibri" w:hAnsi="Calibri" w:cs="Calibri"/>
-        </w:rPr>
-      </w:pPr>
-      <w:proofErr w:type="gramStart"/>
-      <w:r>
-        <w:rPr>
-          <w:rFonts w:ascii="Calibri" w:hAnsi="Calibri" w:cs="Calibri"/>
-        </w:rPr>
-        <w:t>Next</w:t>
-      </w:r>
-      <w:proofErr w:type="gramEnd"/>
-      <w:r>
-        <w:rPr>
-          <w:rFonts w:ascii="Calibri" w:hAnsi="Calibri" w:cs="Calibri"/>
-        </w:rPr>
-        <w:t xml:space="preserve"> we create the function </w:t>
-      </w:r>
-      <w:proofErr w:type="spellStart"/>
-      <w:proofErr w:type="gramStart"/>
-      <w:r>
-        <w:rPr>
-          <w:rFonts w:ascii="Calibri" w:hAnsi="Calibri" w:cs="Calibri"/>
-        </w:rPr>
-        <w:t>drawDashboard</w:t>
-      </w:r>
-      <w:proofErr w:type="spellEnd"/>
-      <w:r>
-        <w:rPr>
-          <w:rFonts w:ascii="Calibri" w:hAnsi="Calibri" w:cs="Calibri"/>
+    </w:p>
+    <w:p>
+      <w:pPr>
+        <w:rPr>
+          <w:rFonts w:ascii="Calibri" w:hAnsi="Calibri" w:cs="Calibri"/>
+        </w:rPr>
+      </w:pPr>
+      <w:r>
+        <w:rPr>
+          <w:rFonts w:ascii="Calibri" w:hAnsi="Calibri" w:cs="Calibri"/>
+        </w:rPr>
+        <w:t xml:space="preserve">This line prints “Humidity: “ and then the formatted contents of the sht3x.humidity variable, and then prints a “%” sign (the units of humidity), and then prints “ </w:t>
+      </w:r>
+      <w:proofErr w:type="spellStart"/>
+      <w:r>
+        <w:rPr>
+          <w:rFonts w:ascii="Calibri" w:hAnsi="Calibri" w:cs="Calibri"/>
+        </w:rPr>
+        <w:t>rH</w:t>
+      </w:r>
+      <w:proofErr w:type="spellEnd"/>
+      <w:r>
+        <w:rPr>
+          <w:rFonts w:ascii="Calibri" w:hAnsi="Calibri" w:cs="Calibri"/>
+        </w:rPr>
+        <w:t xml:space="preserve">” (relative humidity).  The “%.1f” part formats the floating point variable with one digit to the right of the decimal.  Then it prints the units, “°F”.  The “%%” part is doubled because </w:t>
+      </w:r>
+      <w:proofErr w:type="spellStart"/>
+      <w:r>
+        <w:rPr>
+          <w:rFonts w:ascii="Calibri" w:hAnsi="Calibri" w:cs="Calibri"/>
+        </w:rPr>
+        <w:t>printf</w:t>
+      </w:r>
+      <w:proofErr w:type="spellEnd"/>
+      <w:r>
+        <w:rPr>
+          <w:rFonts w:ascii="Calibri" w:hAnsi="Calibri" w:cs="Calibri"/>
+        </w:rPr>
+        <w:t xml:space="preserve"> treats a single % sign as formatting.  The double %% tells </w:t>
+      </w:r>
+      <w:proofErr w:type="spellStart"/>
+      <w:r>
+        <w:rPr>
+          <w:rFonts w:ascii="Calibri" w:hAnsi="Calibri" w:cs="Calibri"/>
+        </w:rPr>
+        <w:t>printf</w:t>
+      </w:r>
+      <w:proofErr w:type="spellEnd"/>
+      <w:r>
+        <w:rPr>
+          <w:rFonts w:ascii="Calibri" w:hAnsi="Calibri" w:cs="Calibri"/>
+        </w:rPr>
+        <w:t xml:space="preserve"> we mean to print a literal % sign here.  </w:t>
+      </w:r>
+    </w:p>
+    <w:p>
+      <w:pPr>
+        <w:rPr>
+          <w:rFonts w:ascii="Calibri" w:hAnsi="Calibri" w:cs="Calibri"/>
+          <w:b/>
+          <w:bCs/>
+        </w:rPr>
+      </w:pPr>
+    </w:p>
+    <w:p>
+      <w:pPr>
+        <w:rPr>
+          <w:rFonts w:ascii="Calibri" w:hAnsi="Calibri" w:cs="Calibri"/>
+        </w:rPr>
+      </w:pPr>
+      <w:r>
+        <w:rPr>
+          <w:rFonts w:ascii="Calibri" w:hAnsi="Calibri" w:cs="Calibri"/>
+        </w:rPr>
+        <w:t>The setup function runs once at microcontroller power-up and restart</w:t>
+      </w:r>
+      <w:r>
+        <w:rPr>
+          <w:rFonts w:ascii="Calibri" w:hAnsi="Calibri" w:cs="Calibri"/>
+        </w:rPr>
+        <w:t>:</w:t>
+      </w:r>
+    </w:p>
+    <w:p>
+      <w:pPr>
+        <w:rPr>
+          <w:rFonts w:ascii="Calibri" w:hAnsi="Calibri" w:cs="Calibri"/>
+        </w:rPr>
+      </w:pPr>
+    </w:p>
+    <w:p>
+      <w:pPr>
+        <w:rPr>
+          <w:rFonts w:ascii="Calibri" w:hAnsi="Calibri" w:cs="Calibri"/>
+        </w:rPr>
+      </w:pPr>
+      <w:r>
+        <w:rPr>
+          <w:rFonts w:ascii="Calibri" w:hAnsi="Calibri" w:cs="Calibri"/>
+        </w:rPr>
+        <w:t>These lines start the M5Unified library which supports the microcontroller:</w:t>
+      </w:r>
+    </w:p>
+    <w:p>
+      <w:pPr>
+        <w:rPr>
+          <w:rFonts w:ascii="Calibri" w:hAnsi="Calibri" w:cs="Calibri"/>
+          <w:b/>
+          <w:bCs/>
+        </w:rPr>
+      </w:pPr>
+      <w:r>
+        <w:rPr>
+          <w:rFonts w:ascii="Calibri" w:hAnsi="Calibri" w:cs="Calibri"/>
+          <w:b/>
+          <w:bCs/>
+        </w:rPr>
+        <w:t xml:space="preserve">auto </w:t>
+      </w:r>
+      <w:proofErr w:type="spellStart"/>
+      <w:r>
+        <w:rPr>
+          <w:rFonts w:ascii="Calibri" w:hAnsi="Calibri" w:cs="Calibri"/>
+          <w:b/>
+          <w:bCs/>
+        </w:rPr>
+        <w:t>cfg</w:t>
+      </w:r>
+      <w:proofErr w:type="spellEnd"/>
+      <w:r>
+        <w:rPr>
+          <w:rFonts w:ascii="Calibri" w:hAnsi="Calibri" w:cs="Calibri"/>
+          <w:b/>
+          <w:bCs/>
+        </w:rPr>
+        <w:t xml:space="preserve"> = M5.config();</w:t>
+      </w:r>
+    </w:p>
+    <w:p>
+      <w:pPr>
+        <w:rPr>
+          <w:rFonts w:ascii="Calibri" w:hAnsi="Calibri" w:cs="Calibri"/>
+          <w:b/>
+          <w:bCs/>
+        </w:rPr>
+      </w:pPr>
+      <w:r>
+        <w:rPr>
+          <w:rFonts w:ascii="Calibri" w:hAnsi="Calibri" w:cs="Calibri"/>
+          <w:b/>
+          <w:bCs/>
+        </w:rPr>
+        <w:t>M5.begin(</w:t>
+      </w:r>
+      <w:proofErr w:type="spellStart"/>
+      <w:r>
+        <w:rPr>
+          <w:rFonts w:ascii="Calibri" w:hAnsi="Calibri" w:cs="Calibri"/>
+          <w:b/>
+          <w:bCs/>
+        </w:rPr>
+        <w:t>cfg</w:t>
+      </w:r>
+      <w:proofErr w:type="spellEnd"/>
+      <w:r>
+        <w:rPr>
+          <w:rFonts w:ascii="Calibri" w:hAnsi="Calibri" w:cs="Calibri"/>
+          <w:b/>
+          <w:bCs/>
+        </w:rPr>
+        <w:t>);</w:t>
+      </w:r>
+    </w:p>
+    <w:p>
+      <w:pPr>
+        <w:rPr>
+          <w:rFonts w:ascii="Calibri" w:hAnsi="Calibri" w:cs="Calibri"/>
+        </w:rPr>
+      </w:pPr>
+      <w:r>
+        <w:rPr>
+          <w:rFonts w:ascii="Calibri" w:hAnsi="Calibri" w:cs="Calibri"/>
+        </w:rPr>
+        <w:t>This line starts the Arduino I2C service for Wire1, which is the first alternate I2C bus:</w:t>
+      </w:r>
+    </w:p>
+    <w:p>
+      <w:pPr>
+        <w:rPr>
+          <w:rFonts w:ascii="Calibri" w:hAnsi="Calibri" w:cs="Calibri"/>
+          <w:b/>
+          <w:bCs/>
+        </w:rPr>
+      </w:pPr>
+      <w:r>
+        <w:rPr>
+          <w:rFonts w:ascii="Calibri" w:hAnsi="Calibri" w:cs="Calibri"/>
+          <w:b/>
+          <w:bCs/>
+        </w:rPr>
+        <w:t>Wire1.begin(i2cSdaPin, i2cSclPin);</w:t>
+      </w:r>
+    </w:p>
+    <w:p>
+      <w:pPr>
+        <w:rPr>
+          <w:rFonts w:ascii="Calibri" w:hAnsi="Calibri" w:cs="Calibri"/>
+          <w:b/>
+          <w:bCs/>
+        </w:rPr>
+      </w:pPr>
+    </w:p>
+    <w:p>
+      <w:pPr>
+        <w:rPr>
+          <w:rFonts w:ascii="Calibri" w:hAnsi="Calibri" w:cs="Calibri"/>
+        </w:rPr>
+      </w:pPr>
+      <w:r>
+        <w:rPr>
+          <w:rFonts w:ascii="Calibri" w:hAnsi="Calibri" w:cs="Calibri"/>
+        </w:rPr>
+        <w:t>These lines configure the display and canvas:</w:t>
+      </w:r>
+    </w:p>
+    <w:p>
+      <w:pPr>
+        <w:rPr>
+          <w:rFonts w:ascii="Calibri" w:hAnsi="Calibri" w:cs="Calibri"/>
+        </w:rPr>
+      </w:pPr>
+      <w:proofErr w:type="spellStart"/>
+      <w:r>
+        <w:rPr>
+          <w:rFonts w:ascii="Calibri" w:hAnsi="Calibri" w:cs="Calibri"/>
+          <w:b/>
+          <w:bCs/>
+        </w:rPr>
+        <w:t>display.setRotation</w:t>
+      </w:r>
+      <w:proofErr w:type="spellEnd"/>
+      <w:r>
+        <w:rPr>
+          <w:rFonts w:ascii="Calibri" w:hAnsi="Calibri" w:cs="Calibri"/>
+          <w:b/>
+          <w:bCs/>
+        </w:rPr>
+        <w:t xml:space="preserve">(1); </w:t>
+      </w:r>
+      <w:r>
+        <w:rPr>
+          <w:rFonts w:ascii="Calibri" w:hAnsi="Calibri" w:cs="Calibri"/>
+          <w:b/>
+          <w:bCs/>
+        </w:rPr>
+        <w:t xml:space="preserve"> </w:t>
+      </w:r>
+      <w:r>
+        <w:rPr>
+          <w:rFonts w:ascii="Calibri" w:hAnsi="Calibri" w:cs="Calibri"/>
+        </w:rPr>
+        <w:t xml:space="preserve"> - This sets which way is up on the LCD.</w:t>
+      </w:r>
+    </w:p>
+    <w:p>
+      <w:pPr>
+        <w:rPr>
+          <w:rFonts w:ascii="Calibri" w:hAnsi="Calibri" w:cs="Calibri"/>
+        </w:rPr>
+      </w:pPr>
+      <w:proofErr w:type="spellStart"/>
+      <w:r>
+        <w:rPr>
+          <w:rFonts w:ascii="Calibri" w:hAnsi="Calibri" w:cs="Calibri"/>
+          <w:b/>
+          <w:bCs/>
+        </w:rPr>
+        <w:t>canvas.setColorDepth</w:t>
+      </w:r>
+      <w:proofErr w:type="spellEnd"/>
+      <w:r>
+        <w:rPr>
+          <w:rFonts w:ascii="Calibri" w:hAnsi="Calibri" w:cs="Calibri"/>
+          <w:b/>
+          <w:bCs/>
+        </w:rPr>
+        <w:t>(16);</w:t>
+      </w:r>
+      <w:r>
+        <w:rPr>
+          <w:rFonts w:ascii="Calibri" w:hAnsi="Calibri" w:cs="Calibri"/>
+          <w:b/>
+          <w:bCs/>
+        </w:rPr>
+        <w:t xml:space="preserve"> </w:t>
+      </w:r>
+      <w:r>
+        <w:rPr>
+          <w:rFonts w:ascii="Calibri" w:hAnsi="Calibri" w:cs="Calibri"/>
+        </w:rPr>
+        <w:t>- This sets the number of bits of color info on the LCD.  This is RGB565 – 5 bits of Red, 6 bits of Green, and five bits of Blue.</w:t>
+      </w:r>
+    </w:p>
+    <w:p>
+      <w:pPr>
+        <w:rPr>
+          <w:rFonts w:ascii="Calibri" w:hAnsi="Calibri" w:cs="Calibri"/>
+        </w:rPr>
+      </w:pPr>
+      <w:proofErr w:type="spellStart"/>
+      <w:r>
+        <w:rPr>
+          <w:rFonts w:ascii="Calibri" w:hAnsi="Calibri" w:cs="Calibri"/>
+          <w:b/>
+          <w:bCs/>
+        </w:rPr>
+        <w:t>canvas.createSprite</w:t>
+      </w:r>
+      <w:proofErr w:type="spellEnd"/>
+      <w:r>
+        <w:rPr>
+          <w:rFonts w:ascii="Calibri" w:hAnsi="Calibri" w:cs="Calibri"/>
+          <w:b/>
+          <w:bCs/>
         </w:rPr>
         <w:t>(</w:t>
       </w:r>
-      <w:proofErr w:type="gramEnd"/>
-      <w:r>
-        <w:rPr>
-          <w:rFonts w:ascii="Calibri" w:hAnsi="Calibri" w:cs="Calibri"/>
-        </w:rPr>
-        <w:t>).  It runs every time it is called (which is not yet):</w:t>
-      </w:r>
-    </w:p>
-    <w:p>
-      <w:pPr>
-        <w:rPr>
-          <w:rFonts w:ascii="Calibri" w:hAnsi="Calibri" w:cs="Calibri"/>
-        </w:rPr>
-      </w:pPr>
-    </w:p>
-    <w:p>
-      <w:pPr>
-        <w:rPr>
-          <w:rFonts w:ascii="Calibri" w:hAnsi="Calibri" w:cs="Calibri"/>
-        </w:rPr>
-      </w:pPr>
-      <w:r>
-        <w:rPr>
-          <w:rFonts w:ascii="Calibri" w:hAnsi="Calibri" w:cs="Calibri"/>
-        </w:rPr>
-        <w:t xml:space="preserve">These lines create the </w:t>
-      </w:r>
-      <w:proofErr w:type="spellStart"/>
-      <w:r>
-        <w:rPr>
-          <w:rFonts w:ascii="Calibri" w:hAnsi="Calibri" w:cs="Calibri"/>
-        </w:rPr>
-        <w:t>lineHeight</w:t>
-      </w:r>
-      <w:proofErr w:type="spellEnd"/>
-      <w:r>
-        <w:rPr>
-          <w:rFonts w:ascii="Calibri" w:hAnsi="Calibri" w:cs="Calibri"/>
-        </w:rPr>
-        <w:t xml:space="preserve"> variable, with some padding between rows for readability, and creates X and Y variables, which are where to start writing the text (the top left corner), and then the </w:t>
-      </w:r>
-      <w:proofErr w:type="spellStart"/>
-      <w:r>
-        <w:rPr>
-          <w:rFonts w:ascii="Calibri" w:hAnsi="Calibri" w:cs="Calibri"/>
-        </w:rPr>
-        <w:t>setCursor</w:t>
-      </w:r>
-      <w:proofErr w:type="spellEnd"/>
-      <w:r>
-        <w:rPr>
-          <w:rFonts w:ascii="Calibri" w:hAnsi="Calibri" w:cs="Calibri"/>
-        </w:rPr>
-        <w:t xml:space="preserve"> line says to move the cursor to that position</w:t>
-      </w:r>
-      <w:r>
-        <w:rPr>
-          <w:rFonts w:ascii="Calibri" w:hAnsi="Calibri" w:cs="Calibri"/>
-        </w:rPr>
-        <w:t xml:space="preserve"> to start writing there when print or drawstring commands happen</w:t>
-      </w:r>
-      <w:r>
-        <w:rPr>
-          <w:rFonts w:ascii="Calibri" w:hAnsi="Calibri" w:cs="Calibri"/>
-        </w:rPr>
-        <w:t>:</w:t>
-      </w:r>
-    </w:p>
-    <w:p>
-      <w:pPr>
-        <w:rPr>
-          <w:rFonts w:ascii="Calibri" w:hAnsi="Calibri" w:cs="Calibri"/>
-          <w:b/>
-          <w:bCs/>
-        </w:rPr>
-      </w:pPr>
-      <w:r>
-        <w:rPr>
-          <w:rFonts w:ascii="Calibri" w:hAnsi="Calibri" w:cs="Calibri"/>
-          <w:b/>
-          <w:bCs/>
-        </w:rPr>
-        <w:t xml:space="preserve">int </w:t>
-      </w:r>
-      <w:proofErr w:type="spellStart"/>
-      <w:r>
-        <w:rPr>
-          <w:rFonts w:ascii="Calibri" w:hAnsi="Calibri" w:cs="Calibri"/>
-          <w:b/>
-          <w:bCs/>
-        </w:rPr>
-        <w:t>lineHeight</w:t>
-      </w:r>
-      <w:proofErr w:type="spellEnd"/>
-      <w:r>
-        <w:rPr>
-          <w:rFonts w:ascii="Calibri" w:hAnsi="Calibri" w:cs="Calibri"/>
-          <w:b/>
-          <w:bCs/>
-        </w:rPr>
-        <w:t xml:space="preserve"> = </w:t>
-      </w:r>
-      <w:proofErr w:type="spellStart"/>
-      <w:proofErr w:type="gramStart"/>
-      <w:r>
-        <w:rPr>
-          <w:rFonts w:ascii="Calibri" w:hAnsi="Calibri" w:cs="Calibri"/>
-          <w:b/>
-          <w:bCs/>
-        </w:rPr>
-        <w:t>canvas.fontHeight</w:t>
-      </w:r>
-      <w:proofErr w:type="spellEnd"/>
-      <w:proofErr w:type="gramEnd"/>
-      <w:r>
-        <w:rPr>
-          <w:rFonts w:ascii="Calibri" w:hAnsi="Calibri" w:cs="Calibri"/>
-          <w:b/>
-          <w:bCs/>
-        </w:rPr>
-        <w:t xml:space="preserve">() + </w:t>
-      </w:r>
-      <w:proofErr w:type="gramStart"/>
-      <w:r>
-        <w:rPr>
-          <w:rFonts w:ascii="Calibri" w:hAnsi="Calibri" w:cs="Calibri"/>
-          <w:b/>
-          <w:bCs/>
-        </w:rPr>
-        <w:t>14;</w:t>
-      </w:r>
-      <w:proofErr w:type="gramEnd"/>
-    </w:p>
-    <w:p>
-      <w:pPr>
-        <w:rPr>
-          <w:rFonts w:ascii="Calibri" w:hAnsi="Calibri" w:cs="Calibri"/>
-          <w:b/>
-          <w:bCs/>
-        </w:rPr>
-      </w:pPr>
-      <w:r>
-        <w:rPr>
-          <w:rFonts w:ascii="Calibri" w:hAnsi="Calibri" w:cs="Calibri"/>
-          <w:b/>
-          <w:bCs/>
-        </w:rPr>
-        <w:t xml:space="preserve">int x = </w:t>
-      </w:r>
-      <w:proofErr w:type="gramStart"/>
-      <w:r>
-        <w:rPr>
-          <w:rFonts w:ascii="Calibri" w:hAnsi="Calibri" w:cs="Calibri"/>
-          <w:b/>
-          <w:bCs/>
-        </w:rPr>
-        <w:t>175;</w:t>
-      </w:r>
-      <w:proofErr w:type="gramEnd"/>
-    </w:p>
-    <w:p>
-      <w:pPr>
-        <w:rPr>
-          <w:rFonts w:ascii="Calibri" w:hAnsi="Calibri" w:cs="Calibri"/>
-          <w:b/>
-          <w:bCs/>
-        </w:rPr>
-      </w:pPr>
-      <w:r>
-        <w:rPr>
-          <w:rFonts w:ascii="Calibri" w:hAnsi="Calibri" w:cs="Calibri"/>
-          <w:b/>
-          <w:bCs/>
-        </w:rPr>
-        <w:t xml:space="preserve">int y = </w:t>
-      </w:r>
-      <w:proofErr w:type="gramStart"/>
-      <w:r>
-        <w:rPr>
-          <w:rFonts w:ascii="Calibri" w:hAnsi="Calibri" w:cs="Calibri"/>
-          <w:b/>
-          <w:bCs/>
-        </w:rPr>
-        <w:t>100;</w:t>
-      </w:r>
-      <w:proofErr w:type="gramEnd"/>
-    </w:p>
-    <w:p>
-      <w:pPr>
-        <w:rPr>
-          <w:rFonts w:ascii="Calibri" w:hAnsi="Calibri" w:cs="Calibri"/>
-          <w:b/>
-          <w:bCs/>
-        </w:rPr>
-      </w:pPr>
-      <w:proofErr w:type="spellStart"/>
-      <w:proofErr w:type="gramStart"/>
-      <w:r>
-        <w:rPr>
-          <w:rFonts w:ascii="Calibri" w:hAnsi="Calibri" w:cs="Calibri"/>
-          <w:b/>
-          <w:bCs/>
-        </w:rPr>
-        <w:t>canvas.setCursor</w:t>
-      </w:r>
-      <w:proofErr w:type="spellEnd"/>
-      <w:proofErr w:type="gramEnd"/>
-      <w:r>
-        <w:rPr>
-          <w:rFonts w:ascii="Calibri" w:hAnsi="Calibri" w:cs="Calibri"/>
-          <w:b/>
-          <w:bCs/>
-        </w:rPr>
-        <w:t>(x, y</w:t>
-      </w:r>
-      <w:proofErr w:type="gramStart"/>
+      <w:proofErr w:type="spellStart"/>
+      <w:r>
+        <w:rPr>
+          <w:rFonts w:ascii="Calibri" w:hAnsi="Calibri" w:cs="Calibri"/>
+          <w:b/>
+          <w:bCs/>
+        </w:rPr>
+        <w:t>display.width</w:t>
+      </w:r>
+      <w:proofErr w:type="spellEnd"/>
+      <w:r>
+        <w:rPr>
+          <w:rFonts w:ascii="Calibri" w:hAnsi="Calibri" w:cs="Calibri"/>
+          <w:b/>
+          <w:bCs/>
+        </w:rPr>
+        <w:t xml:space="preserve">(), </w:t>
+      </w:r>
+      <w:proofErr w:type="spellStart"/>
+      <w:r>
+        <w:rPr>
+          <w:rFonts w:ascii="Calibri" w:hAnsi="Calibri" w:cs="Calibri"/>
+          <w:b/>
+          <w:bCs/>
+        </w:rPr>
+        <w:t>display.height</w:t>
+      </w:r>
+      <w:proofErr w:type="spellEnd"/>
+      <w:r>
+        <w:rPr>
+          <w:rFonts w:ascii="Calibri" w:hAnsi="Calibri" w:cs="Calibri"/>
+          <w:b/>
+          <w:bCs/>
+        </w:rPr>
+        <w:t>());</w:t>
+      </w:r>
+      <w:r>
+        <w:rPr>
+          <w:rFonts w:ascii="Calibri" w:hAnsi="Calibri" w:cs="Calibri"/>
+          <w:b/>
+          <w:bCs/>
+        </w:rPr>
+        <w:t xml:space="preserve"> - </w:t>
+      </w:r>
+      <w:r>
+        <w:rPr>
+          <w:rFonts w:ascii="Calibri" w:hAnsi="Calibri" w:cs="Calibri"/>
+        </w:rPr>
+        <w:t>These lines create the canvas, which is the background area where we build the screen. It won’t be displayed until later.</w:t>
+      </w:r>
+    </w:p>
+    <w:p>
+      <w:pPr>
+        <w:rPr>
+          <w:rFonts w:ascii="Calibri" w:hAnsi="Calibri" w:cs="Calibri"/>
+        </w:rPr>
+      </w:pPr>
+      <w:proofErr w:type="spellStart"/>
+      <w:r>
+        <w:rPr>
+          <w:rFonts w:ascii="Calibri" w:hAnsi="Calibri" w:cs="Calibri"/>
+          <w:b/>
+          <w:bCs/>
+        </w:rPr>
+        <w:t>canvas.setTextColor</w:t>
+      </w:r>
+      <w:proofErr w:type="spellEnd"/>
+      <w:r>
+        <w:rPr>
+          <w:rFonts w:ascii="Calibri" w:hAnsi="Calibri" w:cs="Calibri"/>
+          <w:b/>
+          <w:bCs/>
+        </w:rPr>
+        <w:t>(TFT_WHITE, TFT_BLACK);</w:t>
+      </w:r>
+      <w:r>
+        <w:rPr>
+          <w:rFonts w:ascii="Calibri" w:hAnsi="Calibri" w:cs="Calibri"/>
+          <w:b/>
+          <w:bCs/>
+        </w:rPr>
+        <w:t xml:space="preserve"> </w:t>
+      </w:r>
+      <w:r>
+        <w:rPr>
+          <w:rFonts w:ascii="Calibri" w:hAnsi="Calibri" w:cs="Calibri"/>
+        </w:rPr>
+        <w:t>- This sets text color to white, and black background color to white.</w:t>
+      </w:r>
+    </w:p>
+    <w:p>
+      <w:pPr>
+        <w:rPr>
+          <w:rFonts w:ascii="Calibri" w:hAnsi="Calibri" w:cs="Calibri"/>
+          <w:b/>
+          <w:bCs/>
+        </w:rPr>
+      </w:pPr>
+      <w:proofErr w:type="spellStart"/>
+      <w:r>
+        <w:rPr>
+          <w:rFonts w:ascii="Calibri" w:hAnsi="Calibri" w:cs="Calibri"/>
+          <w:b/>
+          <w:bCs/>
+        </w:rPr>
+        <w:t>canvas.setFont</w:t>
+      </w:r>
+      <w:proofErr w:type="spellEnd"/>
+      <w:r>
+        <w:rPr>
+          <w:rFonts w:ascii="Calibri" w:hAnsi="Calibri" w:cs="Calibri"/>
+          <w:b/>
+          <w:bCs/>
+        </w:rPr>
+        <w:t>(&amp;fonts::efontJA_16_b);</w:t>
+      </w:r>
+      <w:r>
+        <w:rPr>
+          <w:rFonts w:ascii="Calibri" w:hAnsi="Calibri" w:cs="Calibri"/>
+          <w:b/>
+          <w:bCs/>
+        </w:rPr>
+        <w:t xml:space="preserve"> </w:t>
+      </w:r>
+      <w:r>
+        <w:rPr>
+          <w:rFonts w:ascii="Calibri" w:hAnsi="Calibri" w:cs="Calibri"/>
+        </w:rPr>
+        <w:t>- This is a built-in font that supports Unicode symbols</w:t>
+      </w:r>
+    </w:p>
+    <w:p>
+      <w:pPr>
+        <w:rPr>
+          <w:rFonts w:ascii="Calibri" w:hAnsi="Calibri" w:cs="Calibri"/>
+          <w:b/>
+          <w:bCs/>
+        </w:rPr>
+      </w:pPr>
+      <w:proofErr w:type="spellStart"/>
+      <w:r>
+        <w:rPr>
+          <w:rFonts w:ascii="Calibri" w:hAnsi="Calibri" w:cs="Calibri"/>
+          <w:b/>
+          <w:bCs/>
+        </w:rPr>
+        <w:t>canvas.setTextSize</w:t>
+      </w:r>
+      <w:proofErr w:type="spellEnd"/>
+      <w:r>
+        <w:rPr>
+          <w:rFonts w:ascii="Calibri" w:hAnsi="Calibri" w:cs="Calibri"/>
+          <w:b/>
+          <w:bCs/>
+        </w:rPr>
+        <w:t>(</w:t>
+      </w:r>
+      <w:proofErr w:type="spellStart"/>
+      <w:r>
+        <w:rPr>
+          <w:rFonts w:ascii="Calibri" w:hAnsi="Calibri" w:cs="Calibri"/>
+          <w:b/>
+          <w:bCs/>
+        </w:rPr>
+        <w:t>textSize</w:t>
+      </w:r>
+      <w:proofErr w:type="spellEnd"/>
       <w:r>
         <w:rPr>
           <w:rFonts w:ascii="Calibri" w:hAnsi="Calibri" w:cs="Calibri"/>
@@ -3463,703 +4005,6 @@
         </w:rPr>
         <w:t>);</w:t>
       </w:r>
-      <w:proofErr w:type="gramEnd"/>
-    </w:p>
-    <w:p>
-      <w:pPr>
-        <w:rPr>
-          <w:rFonts w:ascii="Calibri" w:hAnsi="Calibri" w:cs="Calibri"/>
-        </w:rPr>
-      </w:pPr>
-    </w:p>
-    <w:p>
-      <w:pPr>
-        <w:rPr>
-          <w:rFonts w:ascii="Calibri" w:hAnsi="Calibri" w:cs="Calibri"/>
-        </w:rPr>
-      </w:pPr>
-      <w:r>
-        <w:rPr>
-          <w:rFonts w:ascii="Calibri" w:hAnsi="Calibri" w:cs="Calibri"/>
-        </w:rPr>
-        <w:t xml:space="preserve">In this line we see a </w:t>
-      </w:r>
-      <w:proofErr w:type="spellStart"/>
-      <w:r>
-        <w:rPr>
-          <w:rFonts w:ascii="Calibri" w:hAnsi="Calibri" w:cs="Calibri"/>
-        </w:rPr>
-        <w:t>printf</w:t>
-      </w:r>
-      <w:proofErr w:type="spellEnd"/>
-      <w:r>
-        <w:rPr>
-          <w:rFonts w:ascii="Calibri" w:hAnsi="Calibri" w:cs="Calibri"/>
-        </w:rPr>
-        <w:t xml:space="preserve"> with variable substitution:</w:t>
-      </w:r>
-    </w:p>
-    <w:p>
-      <w:pPr>
-        <w:rPr>
-          <w:rFonts w:ascii="Calibri" w:hAnsi="Calibri" w:cs="Calibri"/>
-          <w:b/>
-          <w:bCs/>
-        </w:rPr>
-      </w:pPr>
-      <w:proofErr w:type="spellStart"/>
-      <w:proofErr w:type="gramStart"/>
-      <w:r>
-        <w:rPr>
-          <w:rFonts w:ascii="Calibri" w:hAnsi="Calibri" w:cs="Calibri"/>
-          <w:b/>
-          <w:bCs/>
-        </w:rPr>
-        <w:t>canvas.printf</w:t>
-      </w:r>
-      <w:proofErr w:type="spellEnd"/>
-      <w:proofErr w:type="gramEnd"/>
-      <w:r>
-        <w:rPr>
-          <w:rFonts w:ascii="Calibri" w:hAnsi="Calibri" w:cs="Calibri"/>
-          <w:b/>
-          <w:bCs/>
-        </w:rPr>
-        <w:t xml:space="preserve">("Temp 1: %.1f%sF", </w:t>
-      </w:r>
-      <w:proofErr w:type="spellStart"/>
-      <w:r>
-        <w:rPr>
-          <w:rFonts w:ascii="Calibri" w:hAnsi="Calibri" w:cs="Calibri"/>
-          <w:b/>
-          <w:bCs/>
-        </w:rPr>
-        <w:t>shtTempF</w:t>
-      </w:r>
-      <w:proofErr w:type="spellEnd"/>
-      <w:r>
-        <w:rPr>
-          <w:rFonts w:ascii="Calibri" w:hAnsi="Calibri" w:cs="Calibri"/>
-          <w:b/>
-          <w:bCs/>
-        </w:rPr>
-        <w:t xml:space="preserve">, </w:t>
-      </w:r>
-      <w:proofErr w:type="spellStart"/>
-      <w:r>
-        <w:rPr>
-          <w:rFonts w:ascii="Calibri" w:hAnsi="Calibri" w:cs="Calibri"/>
-          <w:b/>
-          <w:bCs/>
-        </w:rPr>
-        <w:t>degreeSymbol</w:t>
-      </w:r>
-      <w:proofErr w:type="spellEnd"/>
-      <w:proofErr w:type="gramStart"/>
-      <w:r>
-        <w:rPr>
-          <w:rFonts w:ascii="Calibri" w:hAnsi="Calibri" w:cs="Calibri"/>
-          <w:b/>
-          <w:bCs/>
-        </w:rPr>
-        <w:t>);</w:t>
-      </w:r>
-      <w:proofErr w:type="gramEnd"/>
-    </w:p>
-    <w:p>
-      <w:pPr>
-        <w:rPr>
-          <w:rFonts w:ascii="Calibri" w:hAnsi="Calibri" w:cs="Calibri"/>
-        </w:rPr>
-      </w:pPr>
-      <w:r>
-        <w:rPr>
-          <w:rFonts w:ascii="Calibri" w:hAnsi="Calibri" w:cs="Calibri"/>
-        </w:rPr>
-        <w:t xml:space="preserve">This will print some formatted text, in this case “Temp: “.  Then it prints the contents of the variable temp, which contains the value of the temperature measured from the SHT3X sensor.  The “%.1f” part formats the </w:t>
-      </w:r>
-      <w:proofErr w:type="gramStart"/>
-      <w:r>
-        <w:rPr>
-          <w:rFonts w:ascii="Calibri" w:hAnsi="Calibri" w:cs="Calibri"/>
-        </w:rPr>
-        <w:t>floating point</w:t>
-      </w:r>
-      <w:proofErr w:type="gramEnd"/>
-      <w:r>
-        <w:rPr>
-          <w:rFonts w:ascii="Calibri" w:hAnsi="Calibri" w:cs="Calibri"/>
-        </w:rPr>
-        <w:t xml:space="preserve"> variable with one digit to the right of the decimal.  Then it prints the units, “°F”.</w:t>
-      </w:r>
-    </w:p>
-    <w:p>
-      <w:pPr>
-        <w:rPr>
-          <w:rFonts w:ascii="Calibri" w:hAnsi="Calibri" w:cs="Calibri"/>
-        </w:rPr>
-      </w:pPr>
-    </w:p>
-    <w:p>
-      <w:pPr>
-        <w:rPr>
-          <w:rFonts w:ascii="Calibri" w:hAnsi="Calibri" w:cs="Calibri"/>
-        </w:rPr>
-      </w:pPr>
-      <w:r>
-        <w:rPr>
-          <w:rFonts w:ascii="Calibri" w:hAnsi="Calibri" w:cs="Calibri"/>
-        </w:rPr>
-        <w:t xml:space="preserve">This moves the cursor down to the next row.  </w:t>
-      </w:r>
-    </w:p>
-    <w:p>
-      <w:pPr>
-        <w:rPr>
-          <w:rFonts w:ascii="Calibri" w:hAnsi="Calibri" w:cs="Calibri"/>
-          <w:b/>
-          <w:bCs/>
-        </w:rPr>
-      </w:pPr>
-      <w:r>
-        <w:rPr>
-          <w:rFonts w:ascii="Calibri" w:hAnsi="Calibri" w:cs="Calibri"/>
-          <w:b/>
-          <w:bCs/>
-        </w:rPr>
-        <w:t xml:space="preserve">y += </w:t>
-      </w:r>
-      <w:proofErr w:type="spellStart"/>
-      <w:proofErr w:type="gramStart"/>
-      <w:r>
-        <w:rPr>
-          <w:rFonts w:ascii="Calibri" w:hAnsi="Calibri" w:cs="Calibri"/>
-          <w:b/>
-          <w:bCs/>
-        </w:rPr>
-        <w:t>lineHeight</w:t>
-      </w:r>
-      <w:proofErr w:type="spellEnd"/>
-      <w:r>
-        <w:rPr>
-          <w:rFonts w:ascii="Calibri" w:hAnsi="Calibri" w:cs="Calibri"/>
-          <w:b/>
-          <w:bCs/>
-        </w:rPr>
-        <w:t>;</w:t>
-      </w:r>
-      <w:proofErr w:type="gramEnd"/>
-    </w:p>
-    <w:p>
-      <w:pPr>
-        <w:rPr>
-          <w:rFonts w:ascii="Calibri" w:hAnsi="Calibri" w:cs="Calibri"/>
-          <w:b/>
-          <w:bCs/>
-        </w:rPr>
-      </w:pPr>
-    </w:p>
-    <w:p>
-      <w:pPr>
-        <w:rPr>
-          <w:rFonts w:ascii="Calibri" w:hAnsi="Calibri" w:cs="Calibri"/>
-        </w:rPr>
-      </w:pPr>
-      <w:r>
-        <w:rPr>
-          <w:rFonts w:ascii="Calibri" w:hAnsi="Calibri" w:cs="Calibri"/>
-        </w:rPr>
-        <w:lastRenderedPageBreak/>
-        <w:t xml:space="preserve">This pattern </w:t>
-      </w:r>
-      <w:proofErr w:type="gramStart"/>
-      <w:r>
-        <w:rPr>
-          <w:rFonts w:ascii="Calibri" w:hAnsi="Calibri" w:cs="Calibri"/>
-        </w:rPr>
-        <w:t>repeats for</w:t>
-      </w:r>
-      <w:proofErr w:type="gramEnd"/>
-      <w:r>
-        <w:rPr>
-          <w:rFonts w:ascii="Calibri" w:hAnsi="Calibri" w:cs="Calibri"/>
-        </w:rPr>
-        <w:t xml:space="preserve"> the five lines of data </w:t>
-      </w:r>
-      <w:proofErr w:type="gramStart"/>
-      <w:r>
-        <w:rPr>
-          <w:rFonts w:ascii="Calibri" w:hAnsi="Calibri" w:cs="Calibri"/>
-        </w:rPr>
-        <w:t>to be displayed</w:t>
-      </w:r>
-      <w:proofErr w:type="gramEnd"/>
-      <w:r>
-        <w:rPr>
-          <w:rFonts w:ascii="Calibri" w:hAnsi="Calibri" w:cs="Calibri"/>
-        </w:rPr>
-        <w:t xml:space="preserve">.  We added some more lines to print the other variables that the sensor library created and updated for us, but they’re not </w:t>
-      </w:r>
-      <w:proofErr w:type="gramStart"/>
-      <w:r>
-        <w:rPr>
-          <w:rFonts w:ascii="Calibri" w:hAnsi="Calibri" w:cs="Calibri"/>
-        </w:rPr>
-        <w:t>really different</w:t>
-      </w:r>
-      <w:proofErr w:type="gramEnd"/>
-      <w:r>
-        <w:rPr>
-          <w:rFonts w:ascii="Calibri" w:hAnsi="Calibri" w:cs="Calibri"/>
-        </w:rPr>
-        <w:t xml:space="preserve"> from what we did above, except for this line:</w:t>
-      </w:r>
-    </w:p>
-    <w:p>
-      <w:pPr>
-        <w:rPr>
-          <w:rFonts w:ascii="Calibri" w:hAnsi="Calibri" w:cs="Calibri"/>
-          <w:b/>
-          <w:bCs/>
-        </w:rPr>
-      </w:pPr>
-      <w:proofErr w:type="spellStart"/>
-      <w:proofErr w:type="gramStart"/>
-      <w:r>
-        <w:rPr>
-          <w:rFonts w:ascii="Calibri" w:hAnsi="Calibri" w:cs="Calibri"/>
-          <w:b/>
-          <w:bCs/>
-        </w:rPr>
-        <w:t>canvas.printf</w:t>
-      </w:r>
-      <w:proofErr w:type="spellEnd"/>
-      <w:proofErr w:type="gramEnd"/>
-      <w:r>
-        <w:rPr>
-          <w:rFonts w:ascii="Calibri" w:hAnsi="Calibri" w:cs="Calibri"/>
-          <w:b/>
-          <w:bCs/>
-        </w:rPr>
-        <w:t xml:space="preserve">("Humidity: %.1f%% </w:t>
-      </w:r>
-      <w:proofErr w:type="spellStart"/>
-      <w:r>
-        <w:rPr>
-          <w:rFonts w:ascii="Calibri" w:hAnsi="Calibri" w:cs="Calibri"/>
-          <w:b/>
-          <w:bCs/>
-        </w:rPr>
-        <w:t>rH</w:t>
-      </w:r>
-      <w:proofErr w:type="spellEnd"/>
-      <w:r>
-        <w:rPr>
-          <w:rFonts w:ascii="Calibri" w:hAnsi="Calibri" w:cs="Calibri"/>
-          <w:b/>
-          <w:bCs/>
-        </w:rPr>
-        <w:t xml:space="preserve">", </w:t>
-      </w:r>
-      <w:proofErr w:type="spellStart"/>
-      <w:r>
-        <w:rPr>
-          <w:rFonts w:ascii="Calibri" w:hAnsi="Calibri" w:cs="Calibri"/>
-          <w:b/>
-          <w:bCs/>
-        </w:rPr>
-        <w:t>shtHumidity</w:t>
-      </w:r>
-      <w:proofErr w:type="spellEnd"/>
-      <w:proofErr w:type="gramStart"/>
-      <w:r>
-        <w:rPr>
-          <w:rFonts w:ascii="Calibri" w:hAnsi="Calibri" w:cs="Calibri"/>
-          <w:b/>
-          <w:bCs/>
-        </w:rPr>
-        <w:t>);</w:t>
-      </w:r>
-      <w:proofErr w:type="gramEnd"/>
-    </w:p>
-    <w:p>
-      <w:pPr>
-        <w:rPr>
-          <w:rFonts w:ascii="Calibri" w:hAnsi="Calibri" w:cs="Calibri"/>
-        </w:rPr>
-      </w:pPr>
-      <w:r>
-        <w:rPr>
-          <w:rFonts w:ascii="Calibri" w:hAnsi="Calibri" w:cs="Calibri"/>
-        </w:rPr>
-        <w:t xml:space="preserve">This line prints “Humidity: </w:t>
-      </w:r>
-      <w:proofErr w:type="gramStart"/>
-      <w:r>
-        <w:rPr>
-          <w:rFonts w:ascii="Calibri" w:hAnsi="Calibri" w:cs="Calibri"/>
-        </w:rPr>
-        <w:t>“ and</w:t>
-      </w:r>
-      <w:proofErr w:type="gramEnd"/>
-      <w:r>
-        <w:rPr>
-          <w:rFonts w:ascii="Calibri" w:hAnsi="Calibri" w:cs="Calibri"/>
-        </w:rPr>
-        <w:t xml:space="preserve"> then the formatted contents of the sht3x.humidity </w:t>
-      </w:r>
-      <w:proofErr w:type="gramStart"/>
-      <w:r>
-        <w:rPr>
-          <w:rFonts w:ascii="Calibri" w:hAnsi="Calibri" w:cs="Calibri"/>
-        </w:rPr>
-        <w:t>variable, and</w:t>
-      </w:r>
-      <w:proofErr w:type="gramEnd"/>
-      <w:r>
-        <w:rPr>
-          <w:rFonts w:ascii="Calibri" w:hAnsi="Calibri" w:cs="Calibri"/>
-        </w:rPr>
-        <w:t xml:space="preserve"> then prints a “%” sign (the units of humidity), and then prints </w:t>
-      </w:r>
-      <w:proofErr w:type="gramStart"/>
-      <w:r>
-        <w:rPr>
-          <w:rFonts w:ascii="Calibri" w:hAnsi="Calibri" w:cs="Calibri"/>
-        </w:rPr>
-        <w:t xml:space="preserve">“ </w:t>
-      </w:r>
-      <w:proofErr w:type="spellStart"/>
-      <w:r>
-        <w:rPr>
-          <w:rFonts w:ascii="Calibri" w:hAnsi="Calibri" w:cs="Calibri"/>
-        </w:rPr>
-        <w:t>rH</w:t>
-      </w:r>
-      <w:proofErr w:type="spellEnd"/>
-      <w:proofErr w:type="gramEnd"/>
-      <w:r>
-        <w:rPr>
-          <w:rFonts w:ascii="Calibri" w:hAnsi="Calibri" w:cs="Calibri"/>
-        </w:rPr>
-        <w:t xml:space="preserve">” (relative humidity).  The “%.1f” part formats the </w:t>
-      </w:r>
-      <w:proofErr w:type="gramStart"/>
-      <w:r>
-        <w:rPr>
-          <w:rFonts w:ascii="Calibri" w:hAnsi="Calibri" w:cs="Calibri"/>
-        </w:rPr>
-        <w:t>floating point</w:t>
-      </w:r>
-      <w:proofErr w:type="gramEnd"/>
-      <w:r>
-        <w:rPr>
-          <w:rFonts w:ascii="Calibri" w:hAnsi="Calibri" w:cs="Calibri"/>
-        </w:rPr>
-        <w:t xml:space="preserve"> variable with one digit to the right of the decimal.  Then it prints the units, “°F”.  The “%%” part is doubled because </w:t>
-      </w:r>
-      <w:proofErr w:type="spellStart"/>
-      <w:r>
-        <w:rPr>
-          <w:rFonts w:ascii="Calibri" w:hAnsi="Calibri" w:cs="Calibri"/>
-        </w:rPr>
-        <w:t>printf</w:t>
-      </w:r>
-      <w:proofErr w:type="spellEnd"/>
-      <w:r>
-        <w:rPr>
-          <w:rFonts w:ascii="Calibri" w:hAnsi="Calibri" w:cs="Calibri"/>
-        </w:rPr>
-        <w:t xml:space="preserve"> treats a single % sign as formatting.  The </w:t>
-      </w:r>
-      <w:proofErr w:type="gramStart"/>
-      <w:r>
-        <w:rPr>
-          <w:rFonts w:ascii="Calibri" w:hAnsi="Calibri" w:cs="Calibri"/>
-        </w:rPr>
-        <w:t>double %%</w:t>
-      </w:r>
-      <w:proofErr w:type="gramEnd"/>
-      <w:r>
-        <w:rPr>
-          <w:rFonts w:ascii="Calibri" w:hAnsi="Calibri" w:cs="Calibri"/>
-        </w:rPr>
-        <w:t xml:space="preserve"> tells </w:t>
-      </w:r>
-      <w:proofErr w:type="spellStart"/>
-      <w:r>
-        <w:rPr>
-          <w:rFonts w:ascii="Calibri" w:hAnsi="Calibri" w:cs="Calibri"/>
-        </w:rPr>
-        <w:t>printf</w:t>
-      </w:r>
-      <w:proofErr w:type="spellEnd"/>
-      <w:r>
-        <w:rPr>
-          <w:rFonts w:ascii="Calibri" w:hAnsi="Calibri" w:cs="Calibri"/>
-        </w:rPr>
-        <w:t xml:space="preserve"> we mean to print a literal % sign here.  </w:t>
-      </w:r>
-    </w:p>
-    <w:p>
-      <w:pPr>
-        <w:rPr>
-          <w:rFonts w:ascii="Calibri" w:hAnsi="Calibri" w:cs="Calibri"/>
-          <w:b/>
-          <w:bCs/>
-        </w:rPr>
-      </w:pPr>
-    </w:p>
-    <w:p>
-      <w:pPr>
-        <w:rPr>
-          <w:rFonts w:ascii="Calibri" w:hAnsi="Calibri" w:cs="Calibri"/>
-        </w:rPr>
-      </w:pPr>
-      <w:r>
-        <w:rPr>
-          <w:rFonts w:ascii="Calibri" w:hAnsi="Calibri" w:cs="Calibri"/>
-        </w:rPr>
-        <w:t>The setup function runs once at microcontroller power-up and restart</w:t>
-      </w:r>
-      <w:r>
-        <w:rPr>
-          <w:rFonts w:ascii="Calibri" w:hAnsi="Calibri" w:cs="Calibri"/>
-        </w:rPr>
-        <w:t>:</w:t>
-      </w:r>
-    </w:p>
-    <w:p>
-      <w:pPr>
-        <w:rPr>
-          <w:rFonts w:ascii="Calibri" w:hAnsi="Calibri" w:cs="Calibri"/>
-        </w:rPr>
-      </w:pPr>
-    </w:p>
-    <w:p>
-      <w:pPr>
-        <w:rPr>
-          <w:rFonts w:ascii="Calibri" w:hAnsi="Calibri" w:cs="Calibri"/>
-        </w:rPr>
-      </w:pPr>
-      <w:r>
-        <w:rPr>
-          <w:rFonts w:ascii="Calibri" w:hAnsi="Calibri" w:cs="Calibri"/>
-        </w:rPr>
-        <w:t xml:space="preserve">These lines </w:t>
-      </w:r>
-      <w:proofErr w:type="gramStart"/>
-      <w:r>
-        <w:rPr>
-          <w:rFonts w:ascii="Calibri" w:hAnsi="Calibri" w:cs="Calibri"/>
-        </w:rPr>
-        <w:t>start</w:t>
-      </w:r>
-      <w:proofErr w:type="gramEnd"/>
-      <w:r>
-        <w:rPr>
-          <w:rFonts w:ascii="Calibri" w:hAnsi="Calibri" w:cs="Calibri"/>
-        </w:rPr>
-        <w:t xml:space="preserve"> the M5Unified library which supports the microcontroller:</w:t>
-      </w:r>
-    </w:p>
-    <w:p>
-      <w:pPr>
-        <w:rPr>
-          <w:rFonts w:ascii="Calibri" w:hAnsi="Calibri" w:cs="Calibri"/>
-          <w:b/>
-          <w:bCs/>
-        </w:rPr>
-      </w:pPr>
-      <w:r>
-        <w:rPr>
-          <w:rFonts w:ascii="Calibri" w:hAnsi="Calibri" w:cs="Calibri"/>
-          <w:b/>
-          <w:bCs/>
-        </w:rPr>
-        <w:t xml:space="preserve">auto </w:t>
-      </w:r>
-      <w:proofErr w:type="spellStart"/>
-      <w:r>
-        <w:rPr>
-          <w:rFonts w:ascii="Calibri" w:hAnsi="Calibri" w:cs="Calibri"/>
-          <w:b/>
-          <w:bCs/>
-        </w:rPr>
-        <w:t>cfg</w:t>
-      </w:r>
-      <w:proofErr w:type="spellEnd"/>
-      <w:r>
-        <w:rPr>
-          <w:rFonts w:ascii="Calibri" w:hAnsi="Calibri" w:cs="Calibri"/>
-          <w:b/>
-          <w:bCs/>
-        </w:rPr>
-        <w:t xml:space="preserve"> = M5.</w:t>
-      </w:r>
-      <w:proofErr w:type="gramStart"/>
-      <w:r>
-        <w:rPr>
-          <w:rFonts w:ascii="Calibri" w:hAnsi="Calibri" w:cs="Calibri"/>
-          <w:b/>
-          <w:bCs/>
-        </w:rPr>
-        <w:t>config();</w:t>
-      </w:r>
-      <w:proofErr w:type="gramEnd"/>
-    </w:p>
-    <w:p>
-      <w:pPr>
-        <w:rPr>
-          <w:rFonts w:ascii="Calibri" w:hAnsi="Calibri" w:cs="Calibri"/>
-          <w:b/>
-          <w:bCs/>
-        </w:rPr>
-      </w:pPr>
-      <w:r>
-        <w:rPr>
-          <w:rFonts w:ascii="Calibri" w:hAnsi="Calibri" w:cs="Calibri"/>
-          <w:b/>
-          <w:bCs/>
-        </w:rPr>
-        <w:t>M</w:t>
-      </w:r>
-      <w:proofErr w:type="gramStart"/>
-      <w:r>
-        <w:rPr>
-          <w:rFonts w:ascii="Calibri" w:hAnsi="Calibri" w:cs="Calibri"/>
-          <w:b/>
-          <w:bCs/>
-        </w:rPr>
-        <w:t>5.begin</w:t>
-      </w:r>
-      <w:proofErr w:type="gramEnd"/>
-      <w:r>
-        <w:rPr>
-          <w:rFonts w:ascii="Calibri" w:hAnsi="Calibri" w:cs="Calibri"/>
-          <w:b/>
-          <w:bCs/>
-        </w:rPr>
-        <w:t>(</w:t>
-      </w:r>
-      <w:proofErr w:type="spellStart"/>
-      <w:r>
-        <w:rPr>
-          <w:rFonts w:ascii="Calibri" w:hAnsi="Calibri" w:cs="Calibri"/>
-          <w:b/>
-          <w:bCs/>
-        </w:rPr>
-        <w:t>cfg</w:t>
-      </w:r>
-      <w:proofErr w:type="spellEnd"/>
-      <w:proofErr w:type="gramStart"/>
-      <w:r>
-        <w:rPr>
-          <w:rFonts w:ascii="Calibri" w:hAnsi="Calibri" w:cs="Calibri"/>
-          <w:b/>
-          <w:bCs/>
-        </w:rPr>
-        <w:t>);</w:t>
-      </w:r>
-      <w:proofErr w:type="gramEnd"/>
-    </w:p>
-    <w:p>
-      <w:pPr>
-        <w:rPr>
-          <w:rFonts w:ascii="Calibri" w:hAnsi="Calibri" w:cs="Calibri"/>
-        </w:rPr>
-      </w:pPr>
-      <w:r>
-        <w:rPr>
-          <w:rFonts w:ascii="Calibri" w:hAnsi="Calibri" w:cs="Calibri"/>
-        </w:rPr>
-        <w:t>This line starts the Arduino I2C service for Wire1, which is the first alternate I2C bus:</w:t>
-      </w:r>
-    </w:p>
-    <w:p>
-      <w:pPr>
-        <w:rPr>
-          <w:rFonts w:ascii="Calibri" w:hAnsi="Calibri" w:cs="Calibri"/>
-          <w:b/>
-          <w:bCs/>
-        </w:rPr>
-      </w:pPr>
-      <w:r>
-        <w:rPr>
-          <w:rFonts w:ascii="Calibri" w:hAnsi="Calibri" w:cs="Calibri"/>
-          <w:b/>
-          <w:bCs/>
-        </w:rPr>
-        <w:t>Wire1.begin(i2cSdaPin, i2cSclPin</w:t>
-      </w:r>
-      <w:proofErr w:type="gramStart"/>
-      <w:r>
-        <w:rPr>
-          <w:rFonts w:ascii="Calibri" w:hAnsi="Calibri" w:cs="Calibri"/>
-          <w:b/>
-          <w:bCs/>
-        </w:rPr>
-        <w:t>);</w:t>
-      </w:r>
-      <w:proofErr w:type="gramEnd"/>
-    </w:p>
-    <w:p>
-      <w:pPr>
-        <w:rPr>
-          <w:rFonts w:ascii="Calibri" w:hAnsi="Calibri" w:cs="Calibri"/>
-          <w:b/>
-          <w:bCs/>
-        </w:rPr>
-      </w:pPr>
-    </w:p>
-    <w:p>
-      <w:pPr>
-        <w:rPr>
-          <w:rFonts w:ascii="Calibri" w:hAnsi="Calibri" w:cs="Calibri"/>
-        </w:rPr>
-      </w:pPr>
-      <w:r>
-        <w:rPr>
-          <w:rFonts w:ascii="Calibri" w:hAnsi="Calibri" w:cs="Calibri"/>
-        </w:rPr>
-        <w:t>These lines configure the display and canvas:</w:t>
-      </w:r>
-    </w:p>
-    <w:p>
-      <w:pPr>
-        <w:rPr>
-          <w:rFonts w:ascii="Calibri" w:hAnsi="Calibri" w:cs="Calibri"/>
-        </w:rPr>
-      </w:pPr>
-      <w:proofErr w:type="spellStart"/>
-      <w:proofErr w:type="gramStart"/>
-      <w:r>
-        <w:rPr>
-          <w:rFonts w:ascii="Calibri" w:hAnsi="Calibri" w:cs="Calibri"/>
-          <w:b/>
-          <w:bCs/>
-        </w:rPr>
-        <w:t>display.setRotation</w:t>
-      </w:r>
-      <w:proofErr w:type="spellEnd"/>
-      <w:proofErr w:type="gramEnd"/>
-      <w:r>
-        <w:rPr>
-          <w:rFonts w:ascii="Calibri" w:hAnsi="Calibri" w:cs="Calibri"/>
-          <w:b/>
-          <w:bCs/>
-        </w:rPr>
-        <w:t>(1</w:t>
-      </w:r>
-      <w:proofErr w:type="gramStart"/>
-      <w:r>
-        <w:rPr>
-          <w:rFonts w:ascii="Calibri" w:hAnsi="Calibri" w:cs="Calibri"/>
-          <w:b/>
-          <w:bCs/>
-        </w:rPr>
-        <w:t xml:space="preserve">); </w:t>
-      </w:r>
       <w:r>
         <w:rPr>
           <w:rFonts w:ascii="Calibri" w:hAnsi="Calibri" w:cs="Calibri"/>
@@ -4172,298 +4017,6 @@
         <w:rPr>
           <w:rFonts w:ascii="Calibri" w:hAnsi="Calibri" w:cs="Calibri"/>
         </w:rPr>
-        <w:t xml:space="preserve"> </w:t>
-      </w:r>
-      <w:proofErr w:type="gramEnd"/>
-      <w:r>
-        <w:rPr>
-          <w:rFonts w:ascii="Calibri" w:hAnsi="Calibri" w:cs="Calibri"/>
-        </w:rPr>
-        <w:t>- This sets which way is up on the LCD.</w:t>
-      </w:r>
-    </w:p>
-    <w:p>
-      <w:pPr>
-        <w:rPr>
-          <w:rFonts w:ascii="Calibri" w:hAnsi="Calibri" w:cs="Calibri"/>
-        </w:rPr>
-      </w:pPr>
-      <w:proofErr w:type="spellStart"/>
-      <w:proofErr w:type="gramStart"/>
-      <w:r>
-        <w:rPr>
-          <w:rFonts w:ascii="Calibri" w:hAnsi="Calibri" w:cs="Calibri"/>
-          <w:b/>
-          <w:bCs/>
-        </w:rPr>
-        <w:t>canvas.setColorDepth</w:t>
-      </w:r>
-      <w:proofErr w:type="spellEnd"/>
-      <w:proofErr w:type="gramEnd"/>
-      <w:r>
-        <w:rPr>
-          <w:rFonts w:ascii="Calibri" w:hAnsi="Calibri" w:cs="Calibri"/>
-          <w:b/>
-          <w:bCs/>
-        </w:rPr>
-        <w:t>(16);</w:t>
-      </w:r>
-      <w:r>
-        <w:rPr>
-          <w:rFonts w:ascii="Calibri" w:hAnsi="Calibri" w:cs="Calibri"/>
-          <w:b/>
-          <w:bCs/>
-        </w:rPr>
-        <w:t xml:space="preserve"> </w:t>
-      </w:r>
-      <w:r>
-        <w:rPr>
-          <w:rFonts w:ascii="Calibri" w:hAnsi="Calibri" w:cs="Calibri"/>
-        </w:rPr>
-        <w:t>- This sets the number of bits of color info on the LCD.  This is RGB565 – 5 bits of Red, 6 bits of Green, and five bits of Blue.</w:t>
-      </w:r>
-    </w:p>
-    <w:p>
-      <w:pPr>
-        <w:rPr>
-          <w:rFonts w:ascii="Calibri" w:hAnsi="Calibri" w:cs="Calibri"/>
-        </w:rPr>
-      </w:pPr>
-      <w:proofErr w:type="spellStart"/>
-      <w:proofErr w:type="gramStart"/>
-      <w:r>
-        <w:rPr>
-          <w:rFonts w:ascii="Calibri" w:hAnsi="Calibri" w:cs="Calibri"/>
-          <w:b/>
-          <w:bCs/>
-        </w:rPr>
-        <w:t>canvas.createSprite</w:t>
-      </w:r>
-      <w:proofErr w:type="spellEnd"/>
-      <w:proofErr w:type="gramEnd"/>
-      <w:r>
-        <w:rPr>
-          <w:rFonts w:ascii="Calibri" w:hAnsi="Calibri" w:cs="Calibri"/>
-          <w:b/>
-          <w:bCs/>
-        </w:rPr>
-        <w:t>(</w:t>
-      </w:r>
-      <w:proofErr w:type="spellStart"/>
-      <w:proofErr w:type="gramStart"/>
-      <w:r>
-        <w:rPr>
-          <w:rFonts w:ascii="Calibri" w:hAnsi="Calibri" w:cs="Calibri"/>
-          <w:b/>
-          <w:bCs/>
-        </w:rPr>
-        <w:t>display.width</w:t>
-      </w:r>
-      <w:proofErr w:type="spellEnd"/>
-      <w:proofErr w:type="gramEnd"/>
-      <w:r>
-        <w:rPr>
-          <w:rFonts w:ascii="Calibri" w:hAnsi="Calibri" w:cs="Calibri"/>
-          <w:b/>
-          <w:bCs/>
-        </w:rPr>
-        <w:t xml:space="preserve">(), </w:t>
-      </w:r>
-      <w:proofErr w:type="spellStart"/>
-      <w:proofErr w:type="gramStart"/>
-      <w:r>
-        <w:rPr>
-          <w:rFonts w:ascii="Calibri" w:hAnsi="Calibri" w:cs="Calibri"/>
-          <w:b/>
-          <w:bCs/>
-        </w:rPr>
-        <w:t>display.height</w:t>
-      </w:r>
-      <w:proofErr w:type="spellEnd"/>
-      <w:proofErr w:type="gramEnd"/>
-      <w:r>
-        <w:rPr>
-          <w:rFonts w:ascii="Calibri" w:hAnsi="Calibri" w:cs="Calibri"/>
-          <w:b/>
-          <w:bCs/>
-        </w:rPr>
-        <w:t>());</w:t>
-      </w:r>
-      <w:r>
-        <w:rPr>
-          <w:rFonts w:ascii="Calibri" w:hAnsi="Calibri" w:cs="Calibri"/>
-          <w:b/>
-          <w:bCs/>
-        </w:rPr>
-        <w:t xml:space="preserve"> - </w:t>
-      </w:r>
-      <w:r>
-        <w:rPr>
-          <w:rFonts w:ascii="Calibri" w:hAnsi="Calibri" w:cs="Calibri"/>
-        </w:rPr>
-        <w:t>These lines create the canvas, which is the background area where we build the screen. It won’t be displayed until later.</w:t>
-      </w:r>
-    </w:p>
-    <w:p>
-      <w:pPr>
-        <w:rPr>
-          <w:rFonts w:ascii="Calibri" w:hAnsi="Calibri" w:cs="Calibri"/>
-        </w:rPr>
-      </w:pPr>
-      <w:proofErr w:type="spellStart"/>
-      <w:proofErr w:type="gramStart"/>
-      <w:r>
-        <w:rPr>
-          <w:rFonts w:ascii="Calibri" w:hAnsi="Calibri" w:cs="Calibri"/>
-          <w:b/>
-          <w:bCs/>
-        </w:rPr>
-        <w:t>canvas.setTextColor</w:t>
-      </w:r>
-      <w:proofErr w:type="spellEnd"/>
-      <w:proofErr w:type="gramEnd"/>
-      <w:r>
-        <w:rPr>
-          <w:rFonts w:ascii="Calibri" w:hAnsi="Calibri" w:cs="Calibri"/>
-          <w:b/>
-          <w:bCs/>
-        </w:rPr>
-        <w:t>(TFT_WHITE, TFT_BLACK);</w:t>
-      </w:r>
-      <w:r>
-        <w:rPr>
-          <w:rFonts w:ascii="Calibri" w:hAnsi="Calibri" w:cs="Calibri"/>
-          <w:b/>
-          <w:bCs/>
-        </w:rPr>
-        <w:t xml:space="preserve"> </w:t>
-      </w:r>
-      <w:r>
-        <w:rPr>
-          <w:rFonts w:ascii="Calibri" w:hAnsi="Calibri" w:cs="Calibri"/>
-        </w:rPr>
-        <w:t>- This sets text color to white, and black background color to white.</w:t>
-      </w:r>
-    </w:p>
-    <w:p>
-      <w:pPr>
-        <w:rPr>
-          <w:rFonts w:ascii="Calibri" w:hAnsi="Calibri" w:cs="Calibri"/>
-          <w:b/>
-          <w:bCs/>
-        </w:rPr>
-      </w:pPr>
-      <w:proofErr w:type="spellStart"/>
-      <w:proofErr w:type="gramStart"/>
-      <w:r>
-        <w:rPr>
-          <w:rFonts w:ascii="Calibri" w:hAnsi="Calibri" w:cs="Calibri"/>
-          <w:b/>
-          <w:bCs/>
-        </w:rPr>
-        <w:t>canvas.setFont</w:t>
-      </w:r>
-      <w:proofErr w:type="spellEnd"/>
-      <w:proofErr w:type="gramEnd"/>
-      <w:r>
-        <w:rPr>
-          <w:rFonts w:ascii="Calibri" w:hAnsi="Calibri" w:cs="Calibri"/>
-          <w:b/>
-          <w:bCs/>
-        </w:rPr>
-        <w:t>(&amp;</w:t>
-      </w:r>
-      <w:proofErr w:type="gramStart"/>
-      <w:r>
-        <w:rPr>
-          <w:rFonts w:ascii="Calibri" w:hAnsi="Calibri" w:cs="Calibri"/>
-          <w:b/>
-          <w:bCs/>
-        </w:rPr>
-        <w:t>fonts::</w:t>
-      </w:r>
-      <w:proofErr w:type="gramEnd"/>
-      <w:r>
-        <w:rPr>
-          <w:rFonts w:ascii="Calibri" w:hAnsi="Calibri" w:cs="Calibri"/>
-          <w:b/>
-          <w:bCs/>
-        </w:rPr>
-        <w:t>efontJA_16_b);</w:t>
-      </w:r>
-      <w:r>
-        <w:rPr>
-          <w:rFonts w:ascii="Calibri" w:hAnsi="Calibri" w:cs="Calibri"/>
-          <w:b/>
-          <w:bCs/>
-        </w:rPr>
-        <w:t xml:space="preserve"> </w:t>
-      </w:r>
-      <w:r>
-        <w:rPr>
-          <w:rFonts w:ascii="Calibri" w:hAnsi="Calibri" w:cs="Calibri"/>
-        </w:rPr>
-        <w:t>- This is a built-in font that supports Unicode symbols</w:t>
-      </w:r>
-    </w:p>
-    <w:p>
-      <w:pPr>
-        <w:rPr>
-          <w:rFonts w:ascii="Calibri" w:hAnsi="Calibri" w:cs="Calibri"/>
-          <w:b/>
-          <w:bCs/>
-        </w:rPr>
-      </w:pPr>
-      <w:proofErr w:type="spellStart"/>
-      <w:proofErr w:type="gramStart"/>
-      <w:r>
-        <w:rPr>
-          <w:rFonts w:ascii="Calibri" w:hAnsi="Calibri" w:cs="Calibri"/>
-          <w:b/>
-          <w:bCs/>
-        </w:rPr>
-        <w:t>canvas.setTextSize</w:t>
-      </w:r>
-      <w:proofErr w:type="spellEnd"/>
-      <w:proofErr w:type="gramEnd"/>
-      <w:r>
-        <w:rPr>
-          <w:rFonts w:ascii="Calibri" w:hAnsi="Calibri" w:cs="Calibri"/>
-          <w:b/>
-          <w:bCs/>
-        </w:rPr>
-        <w:t>(</w:t>
-      </w:r>
-      <w:proofErr w:type="spellStart"/>
-      <w:r>
-        <w:rPr>
-          <w:rFonts w:ascii="Calibri" w:hAnsi="Calibri" w:cs="Calibri"/>
-          <w:b/>
-          <w:bCs/>
-        </w:rPr>
-        <w:t>textSize</w:t>
-      </w:r>
-      <w:proofErr w:type="spellEnd"/>
-      <w:r>
-        <w:rPr>
-          <w:rFonts w:ascii="Calibri" w:hAnsi="Calibri" w:cs="Calibri"/>
-          <w:b/>
-          <w:bCs/>
-        </w:rPr>
-        <w:t>);</w:t>
-      </w:r>
-      <w:r>
-        <w:rPr>
-          <w:rFonts w:ascii="Calibri" w:hAnsi="Calibri" w:cs="Calibri"/>
-          <w:b/>
-          <w:bCs/>
-        </w:rPr>
-        <w:t xml:space="preserve"> </w:t>
-      </w:r>
-      <w:r>
-        <w:rPr>
-          <w:rFonts w:ascii="Calibri" w:hAnsi="Calibri" w:cs="Calibri"/>
-        </w:rPr>
         <w:t>- This sets the size of text we are printing to the screen.</w:t>
       </w:r>
     </w:p>
@@ -4476,7 +4029,6 @@
         </w:rPr>
       </w:pPr>
       <w:proofErr w:type="spellStart"/>
-      <w:proofErr w:type="gramStart"/>
       <w:r>
         <w:rPr>
           <w:rFonts w:ascii="Calibri" w:hAnsi="Calibri" w:cs="Calibri"/>
@@ -4487,7 +4039,6 @@
         <w:t>canvas.setTextWrap</w:t>
       </w:r>
       <w:proofErr w:type="spellEnd"/>
-      <w:proofErr w:type="gramEnd"/>
       <w:r>
         <w:rPr>
           <w:rFonts w:ascii="Calibri" w:hAnsi="Calibri" w:cs="Calibri"/>
@@ -4540,7 +4091,6 @@
         </w:rPr>
       </w:pPr>
       <w:proofErr w:type="spellStart"/>
-      <w:proofErr w:type="gramStart"/>
       <w:r>
         <w:rPr>
           <w:rFonts w:ascii="Calibri" w:hAnsi="Calibri" w:cs="Calibri"/>
@@ -4550,7 +4100,6 @@
         <w:t>canvas.fillScreen</w:t>
       </w:r>
       <w:proofErr w:type="spellEnd"/>
-      <w:proofErr w:type="gramEnd"/>
       <w:r>
         <w:rPr>
           <w:rFonts w:ascii="Calibri" w:hAnsi="Calibri" w:cs="Calibri"/>
@@ -4583,7 +4132,6 @@
         </w:rPr>
       </w:pPr>
       <w:proofErr w:type="spellStart"/>
-      <w:proofErr w:type="gramStart"/>
       <w:r>
         <w:rPr>
           <w:rFonts w:ascii="Calibri" w:hAnsi="Calibri" w:cs="Calibri"/>
@@ -4593,7 +4141,6 @@
         <w:t>canvas.drawCenterString</w:t>
       </w:r>
       <w:proofErr w:type="spellEnd"/>
-      <w:proofErr w:type="gramEnd"/>
       <w:r>
         <w:rPr>
           <w:rFonts w:ascii="Calibri" w:hAnsi="Calibri" w:cs="Calibri"/>
@@ -4603,7 +4150,6 @@
         <w:t xml:space="preserve">("M5Stack Tab5", </w:t>
       </w:r>
       <w:proofErr w:type="spellStart"/>
-      <w:proofErr w:type="gramStart"/>
       <w:r>
         <w:rPr>
           <w:rFonts w:ascii="Calibri" w:hAnsi="Calibri" w:cs="Calibri"/>
@@ -4613,7 +4159,6 @@
         <w:t>display.width</w:t>
       </w:r>
       <w:proofErr w:type="spellEnd"/>
-      <w:proofErr w:type="gramEnd"/>
       <w:r>
         <w:rPr>
           <w:rFonts w:ascii="Calibri" w:hAnsi="Calibri" w:cs="Calibri"/>
@@ -4623,7 +4168,6 @@
         <w:t xml:space="preserve">() / 2, </w:t>
       </w:r>
       <w:proofErr w:type="spellStart"/>
-      <w:proofErr w:type="gramStart"/>
       <w:r>
         <w:rPr>
           <w:rFonts w:ascii="Calibri" w:hAnsi="Calibri" w:cs="Calibri"/>
@@ -4633,7 +4177,6 @@
         <w:t>display.height</w:t>
       </w:r>
       <w:proofErr w:type="spellEnd"/>
-      <w:proofErr w:type="gramEnd"/>
       <w:r>
         <w:rPr>
           <w:rFonts w:ascii="Calibri" w:hAnsi="Calibri" w:cs="Calibri"/>
@@ -4664,7 +4207,6 @@
         </w:rPr>
       </w:pPr>
       <w:proofErr w:type="spellStart"/>
-      <w:proofErr w:type="gramStart"/>
       <w:r>
         <w:rPr>
           <w:rFonts w:ascii="Calibri" w:hAnsi="Calibri" w:cs="Calibri"/>
@@ -4674,7 +4216,6 @@
         <w:t>canvas.drawCenterString</w:t>
       </w:r>
       <w:proofErr w:type="spellEnd"/>
-      <w:proofErr w:type="gramEnd"/>
       <w:r>
         <w:rPr>
           <w:rFonts w:ascii="Calibri" w:hAnsi="Calibri" w:cs="Calibri"/>
@@ -4684,7 +4225,6 @@
         <w:t xml:space="preserve">("Starting...", </w:t>
       </w:r>
       <w:proofErr w:type="spellStart"/>
-      <w:proofErr w:type="gramStart"/>
       <w:r>
         <w:rPr>
           <w:rFonts w:ascii="Calibri" w:hAnsi="Calibri" w:cs="Calibri"/>
@@ -4694,7 +4234,6 @@
         <w:t>display.width</w:t>
       </w:r>
       <w:proofErr w:type="spellEnd"/>
-      <w:proofErr w:type="gramEnd"/>
       <w:r>
         <w:rPr>
           <w:rFonts w:ascii="Calibri" w:hAnsi="Calibri" w:cs="Calibri"/>
@@ -4704,7 +4243,6 @@
         <w:t xml:space="preserve">() / 2 + 20, </w:t>
       </w:r>
       <w:proofErr w:type="spellStart"/>
-      <w:proofErr w:type="gramStart"/>
       <w:r>
         <w:rPr>
           <w:rFonts w:ascii="Calibri" w:hAnsi="Calibri" w:cs="Calibri"/>
@@ -4714,7 +4252,6 @@
         <w:t>display.height</w:t>
       </w:r>
       <w:proofErr w:type="spellEnd"/>
-      <w:proofErr w:type="gramEnd"/>
       <w:r>
         <w:rPr>
           <w:rFonts w:ascii="Calibri" w:hAnsi="Calibri" w:cs="Calibri"/>
@@ -4739,7 +4276,6 @@
         </w:rPr>
       </w:pPr>
       <w:proofErr w:type="spellStart"/>
-      <w:proofErr w:type="gramStart"/>
       <w:r>
         <w:rPr>
           <w:rFonts w:ascii="Calibri" w:hAnsi="Calibri" w:cs="Calibri"/>
@@ -4749,7 +4285,6 @@
         <w:t>canvas.pushSprite</w:t>
       </w:r>
       <w:proofErr w:type="spellEnd"/>
-      <w:proofErr w:type="gramEnd"/>
       <w:r>
         <w:rPr>
           <w:rFonts w:ascii="Calibri" w:hAnsi="Calibri" w:cs="Calibri"/>
@@ -4793,23 +4328,13 @@
           <w:bCs/>
         </w:rPr>
       </w:pPr>
-      <w:proofErr w:type="gramStart"/>
-      <w:r>
-        <w:rPr>
-          <w:rFonts w:ascii="Calibri" w:hAnsi="Calibri" w:cs="Calibri"/>
-          <w:b/>
-          <w:bCs/>
-        </w:rPr>
-        <w:t>delay(</w:t>
-      </w:r>
-      <w:proofErr w:type="gramEnd"/>
-      <w:r>
-        <w:rPr>
-          <w:rFonts w:ascii="Calibri" w:hAnsi="Calibri" w:cs="Calibri"/>
-          <w:b/>
-          <w:bCs/>
-        </w:rPr>
-        <w:t xml:space="preserve">1000); </w:t>
+      <w:r>
+        <w:rPr>
+          <w:rFonts w:ascii="Calibri" w:hAnsi="Calibri" w:cs="Calibri"/>
+          <w:b/>
+          <w:bCs/>
+        </w:rPr>
+        <w:t xml:space="preserve">delay(1000); </w:t>
       </w:r>
       <w:r>
         <w:rPr>
@@ -4837,21 +4362,7 @@
         <w:rPr>
           <w:rFonts w:ascii="Calibri" w:hAnsi="Calibri" w:cs="Calibri"/>
         </w:rPr>
-        <w:t xml:space="preserve">These lines </w:t>
-      </w:r>
-      <w:proofErr w:type="gramStart"/>
-      <w:r>
-        <w:rPr>
-          <w:rFonts w:ascii="Calibri" w:hAnsi="Calibri" w:cs="Calibri"/>
-        </w:rPr>
-        <w:t>start</w:t>
-      </w:r>
-      <w:proofErr w:type="gramEnd"/>
-      <w:r>
-        <w:rPr>
-          <w:rFonts w:ascii="Calibri" w:hAnsi="Calibri" w:cs="Calibri"/>
-        </w:rPr>
-        <w:t xml:space="preserve"> the two libraries for the sensors in our sensor array.  They specify </w:t>
+        <w:t xml:space="preserve">These lines start the two libraries for the sensors in our sensor array.  They specify </w:t>
       </w:r>
       <w:r>
         <w:rPr>
@@ -4939,7 +4450,6 @@
         <w:t xml:space="preserve"> = </w:t>
       </w:r>
       <w:proofErr w:type="spellStart"/>
-      <w:proofErr w:type="gramStart"/>
       <w:r>
         <w:rPr>
           <w:rFonts w:ascii="Calibri" w:hAnsi="Calibri" w:cs="Calibri"/>
@@ -4949,25 +4459,14 @@
         <w:t>qmp.begin</w:t>
       </w:r>
       <w:proofErr w:type="spellEnd"/>
-      <w:proofErr w:type="gramEnd"/>
-      <w:r>
-        <w:rPr>
-          <w:rFonts w:ascii="Calibri" w:hAnsi="Calibri" w:cs="Calibri"/>
-          <w:b/>
-          <w:bCs/>
-        </w:rPr>
-        <w:t>(&amp;Wire1, QMP6988_SLAVE_ADDRESS_L, i2cSdaPin, i2cSclPin, 100000U</w:t>
-      </w:r>
-      <w:proofErr w:type="gramStart"/>
-      <w:r>
-        <w:rPr>
-          <w:rFonts w:ascii="Calibri" w:hAnsi="Calibri" w:cs="Calibri"/>
-          <w:b/>
-          <w:bCs/>
-        </w:rPr>
-        <w:t>);</w:t>
-      </w:r>
-      <w:proofErr w:type="gramEnd"/>
+      <w:r>
+        <w:rPr>
+          <w:rFonts w:ascii="Calibri" w:hAnsi="Calibri" w:cs="Calibri"/>
+          <w:b/>
+          <w:bCs/>
+        </w:rPr>
+        <w:t>(&amp;Wire1, QMP6988_SLAVE_ADDRESS_L, i2cSdaPin, i2cSclPin, 100000U);</w:t>
+      </w:r>
     </w:p>
     <w:p>
       <w:pPr>
@@ -4993,18 +4492,8 @@
           <w:b/>
           <w:bCs/>
         </w:rPr>
-        <w:t xml:space="preserve"> = sht3x.begin(&amp;Wire1, SHT3X_I2C_ADDR, i2cSdaPin, i2cSclPin, 100000U</w:t>
-      </w:r>
-      <w:proofErr w:type="gramStart"/>
-      <w:r>
-        <w:rPr>
-          <w:rFonts w:ascii="Calibri" w:hAnsi="Calibri" w:cs="Calibri"/>
-          <w:b/>
-          <w:bCs/>
-        </w:rPr>
-        <w:t>);</w:t>
-      </w:r>
-      <w:proofErr w:type="gramEnd"/>
+        <w:t xml:space="preserve"> = sht3x.begin(&amp;Wire1, SHT3X_I2C_ADDR, i2cSdaPin, i2cSclPin, 100000U);</w:t>
+      </w:r>
     </w:p>
     <w:p>
       <w:pPr>
@@ -5086,18 +4575,8 @@
           <w:b/>
           <w:bCs/>
         </w:rPr>
-        <w:t xml:space="preserve"> = </w:t>
-      </w:r>
-      <w:proofErr w:type="gramStart"/>
-      <w:r>
-        <w:rPr>
-          <w:rFonts w:ascii="Calibri" w:hAnsi="Calibri" w:cs="Calibri"/>
-          <w:b/>
-          <w:bCs/>
-        </w:rPr>
-        <w:t>0;</w:t>
-      </w:r>
-      <w:proofErr w:type="gramEnd"/>
+        <w:t xml:space="preserve"> = 0;</w:t>
+      </w:r>
     </w:p>
     <w:p>
       <w:pPr>
@@ -5131,18 +4610,8 @@
           <w:b/>
           <w:bCs/>
         </w:rPr>
-        <w:t xml:space="preserve"> = </w:t>
-      </w:r>
-      <w:proofErr w:type="gramStart"/>
-      <w:r>
-        <w:rPr>
-          <w:rFonts w:ascii="Calibri" w:hAnsi="Calibri" w:cs="Calibri"/>
-          <w:b/>
-          <w:bCs/>
-        </w:rPr>
-        <w:t>1000;</w:t>
-      </w:r>
-      <w:proofErr w:type="gramEnd"/>
+        <w:t xml:space="preserve"> = 1000;</w:t>
+      </w:r>
     </w:p>
     <w:p>
       <w:pPr>
@@ -5161,7 +4630,6 @@
         <w:t>if (</w:t>
       </w:r>
       <w:proofErr w:type="spellStart"/>
-      <w:proofErr w:type="gramStart"/>
       <w:r>
         <w:rPr>
           <w:rFonts w:ascii="Calibri" w:hAnsi="Calibri" w:cs="Calibri"/>
@@ -5177,16 +4645,7 @@
           <w:b/>
           <w:bCs/>
         </w:rPr>
-        <w:t>(</w:t>
-      </w:r>
-      <w:proofErr w:type="gramEnd"/>
-      <w:r>
-        <w:rPr>
-          <w:rFonts w:ascii="Calibri" w:hAnsi="Calibri" w:cs="Calibri"/>
-          <w:b/>
-          <w:bCs/>
-        </w:rPr>
-        <w:t xml:space="preserve">) - </w:t>
+        <w:t xml:space="preserve">() - </w:t>
       </w:r>
       <w:proofErr w:type="spellStart"/>
       <w:r>
@@ -5207,7 +4666,6 @@
         <w:t xml:space="preserve"> &lt; </w:t>
       </w:r>
       <w:proofErr w:type="spellStart"/>
-      <w:proofErr w:type="gramStart"/>
       <w:r>
         <w:rPr>
           <w:rFonts w:ascii="Calibri" w:hAnsi="Calibri" w:cs="Calibri"/>
@@ -5225,34 +4683,23 @@
         </w:rPr>
         <w:t>) {</w:t>
       </w:r>
-      <w:proofErr w:type="gramEnd"/>
-    </w:p>
-    <w:p>
-      <w:pPr>
-        <w:rPr>
-          <w:rFonts w:ascii="Calibri" w:hAnsi="Calibri" w:cs="Calibri"/>
-          <w:b/>
-          <w:bCs/>
-        </w:rPr>
-      </w:pPr>
-      <w:r>
-        <w:rPr>
-          <w:rFonts w:ascii="Calibri" w:hAnsi="Calibri" w:cs="Calibri"/>
-          <w:b/>
-          <w:bCs/>
-        </w:rPr>
-        <w:t xml:space="preserve">  </w:t>
-      </w:r>
-      <w:proofErr w:type="gramStart"/>
-      <w:r>
-        <w:rPr>
-          <w:rFonts w:ascii="Calibri" w:hAnsi="Calibri" w:cs="Calibri"/>
-          <w:b/>
-          <w:bCs/>
-        </w:rPr>
-        <w:t>return;</w:t>
-      </w:r>
-      <w:proofErr w:type="gramEnd"/>
+    </w:p>
+    <w:p>
+      <w:pPr>
+        <w:rPr>
+          <w:rFonts w:ascii="Calibri" w:hAnsi="Calibri" w:cs="Calibri"/>
+          <w:b/>
+          <w:bCs/>
+        </w:rPr>
+      </w:pPr>
+      <w:r>
+        <w:rPr>
+          <w:rFonts w:ascii="Calibri" w:hAnsi="Calibri" w:cs="Calibri"/>
+          <w:b/>
+          <w:bCs/>
+        </w:rPr>
+        <w:t>  return;</w:t>
+      </w:r>
     </w:p>
     <w:p>
       <w:pPr>
@@ -5299,7 +4746,6 @@
         <w:t xml:space="preserve"> = </w:t>
       </w:r>
       <w:proofErr w:type="spellStart"/>
-      <w:proofErr w:type="gramStart"/>
       <w:r>
         <w:rPr>
           <w:rFonts w:ascii="Calibri" w:hAnsi="Calibri" w:cs="Calibri"/>
@@ -5317,40 +4763,25 @@
         </w:rPr>
         <w:t>();</w:t>
       </w:r>
-      <w:proofErr w:type="gramEnd"/>
-    </w:p>
-    <w:p>
-      <w:pPr>
-        <w:rPr>
-          <w:rFonts w:ascii="Calibri" w:hAnsi="Calibri" w:cs="Calibri"/>
-        </w:rPr>
-      </w:pPr>
-    </w:p>
-    <w:p>
-      <w:pPr>
-        <w:rPr>
-          <w:rFonts w:ascii="Calibri" w:hAnsi="Calibri" w:cs="Calibri"/>
-        </w:rPr>
-      </w:pPr>
-      <w:r>
-        <w:rPr>
-          <w:rFonts w:ascii="Calibri" w:hAnsi="Calibri" w:cs="Calibri"/>
-        </w:rPr>
-        <w:t xml:space="preserve">This checks to see if the sensor is still present and then calls the sensor library to update the variables with the updated sensor data. When both have completed, the results of the new sensor data </w:t>
-      </w:r>
-      <w:proofErr w:type="gramStart"/>
-      <w:r>
-        <w:rPr>
-          <w:rFonts w:ascii="Calibri" w:hAnsi="Calibri" w:cs="Calibri"/>
-        </w:rPr>
-        <w:t>is</w:t>
-      </w:r>
-      <w:proofErr w:type="gramEnd"/>
-      <w:r>
-        <w:rPr>
-          <w:rFonts w:ascii="Calibri" w:hAnsi="Calibri" w:cs="Calibri"/>
-        </w:rPr>
-        <w:t xml:space="preserve"> assigned to </w:t>
+    </w:p>
+    <w:p>
+      <w:pPr>
+        <w:rPr>
+          <w:rFonts w:ascii="Calibri" w:hAnsi="Calibri" w:cs="Calibri"/>
+        </w:rPr>
+      </w:pPr>
+    </w:p>
+    <w:p>
+      <w:pPr>
+        <w:rPr>
+          <w:rFonts w:ascii="Calibri" w:hAnsi="Calibri" w:cs="Calibri"/>
+        </w:rPr>
+      </w:pPr>
+      <w:r>
+        <w:rPr>
+          <w:rFonts w:ascii="Calibri" w:hAnsi="Calibri" w:cs="Calibri"/>
+        </w:rPr>
+        <w:t xml:space="preserve">This checks to see if the sensor is still present and then calls the sensor library to update the variables with the updated sensor data. When both have completed, the results of the new sensor data is assigned to </w:t>
       </w:r>
       <w:proofErr w:type="spellStart"/>
       <w:r>
@@ -5455,18 +4886,8 @@
           <w:b/>
           <w:bCs/>
         </w:rPr>
-        <w:t xml:space="preserve"> &amp;&amp; sht3x.update(</w:t>
-      </w:r>
-      <w:proofErr w:type="gramStart"/>
-      <w:r>
-        <w:rPr>
-          <w:rFonts w:ascii="Calibri" w:hAnsi="Calibri" w:cs="Calibri"/>
-          <w:b/>
-          <w:bCs/>
-        </w:rPr>
-        <w:t>)) {</w:t>
-      </w:r>
-      <w:proofErr w:type="gramEnd"/>
+        <w:t xml:space="preserve"> &amp;&amp; sht3x.update()) {</w:t>
+      </w:r>
     </w:p>
     <w:p>
       <w:pPr>
@@ -5500,18 +4921,8 @@
           <w:b/>
           <w:bCs/>
         </w:rPr>
-        <w:t xml:space="preserve"> = (sht3x.cTemp * 1.8f) + 32.</w:t>
-      </w:r>
-      <w:proofErr w:type="gramStart"/>
-      <w:r>
-        <w:rPr>
-          <w:rFonts w:ascii="Calibri" w:hAnsi="Calibri" w:cs="Calibri"/>
-          <w:b/>
-          <w:bCs/>
-        </w:rPr>
-        <w:t>0f;</w:t>
-      </w:r>
-      <w:proofErr w:type="gramEnd"/>
+        <w:t xml:space="preserve"> = (sht3x.cTemp * 1.8f) + 32.0f;</w:t>
+      </w:r>
     </w:p>
     <w:p>
       <w:pPr>
@@ -5545,18 +4956,8 @@
           <w:b/>
           <w:bCs/>
         </w:rPr>
-        <w:t xml:space="preserve"> = sht3x.</w:t>
-      </w:r>
-      <w:proofErr w:type="gramStart"/>
-      <w:r>
-        <w:rPr>
-          <w:rFonts w:ascii="Calibri" w:hAnsi="Calibri" w:cs="Calibri"/>
-          <w:b/>
-          <w:bCs/>
-        </w:rPr>
-        <w:t>humidity;</w:t>
-      </w:r>
-      <w:proofErr w:type="gramEnd"/>
+        <w:t xml:space="preserve"> = sht3x.humidity;</w:t>
+      </w:r>
     </w:p>
     <w:p>
       <w:pPr>
@@ -5610,7 +5011,6 @@
         <w:t xml:space="preserve"> &amp;&amp; </w:t>
       </w:r>
       <w:proofErr w:type="spellStart"/>
-      <w:proofErr w:type="gramStart"/>
       <w:r>
         <w:rPr>
           <w:rFonts w:ascii="Calibri" w:hAnsi="Calibri" w:cs="Calibri"/>
@@ -5620,25 +5020,14 @@
         <w:t>qmp.update</w:t>
       </w:r>
       <w:proofErr w:type="spellEnd"/>
-      <w:proofErr w:type="gramEnd"/>
-      <w:r>
-        <w:rPr>
-          <w:rFonts w:ascii="Calibri" w:hAnsi="Calibri" w:cs="Calibri"/>
-          <w:b/>
-          <w:bCs/>
-        </w:rPr>
-        <w:t>(</w:t>
-      </w:r>
-      <w:proofErr w:type="gramStart"/>
-      <w:r>
-        <w:rPr>
-          <w:rFonts w:ascii="Calibri" w:hAnsi="Calibri" w:cs="Calibri"/>
-          <w:b/>
-          <w:bCs/>
-        </w:rPr>
-        <w:t>)) {</w:t>
-      </w:r>
-      <w:proofErr w:type="gramEnd"/>
+      <w:r>
+        <w:rPr>
+          <w:rFonts w:ascii="Calibri" w:hAnsi="Calibri" w:cs="Calibri"/>
+          <w:b/>
+          <w:bCs/>
+        </w:rPr>
+        <w:t>()) {</w:t>
+      </w:r>
     </w:p>
     <w:p>
       <w:pPr>
@@ -5675,7 +5064,6 @@
         <w:t xml:space="preserve"> = (</w:t>
       </w:r>
       <w:proofErr w:type="spellStart"/>
-      <w:proofErr w:type="gramStart"/>
       <w:r>
         <w:rPr>
           <w:rFonts w:ascii="Calibri" w:hAnsi="Calibri" w:cs="Calibri"/>
@@ -5685,25 +5073,14 @@
         <w:t>qmp.cTemp</w:t>
       </w:r>
       <w:proofErr w:type="spellEnd"/>
-      <w:proofErr w:type="gramEnd"/>
-      <w:r>
-        <w:rPr>
-          <w:rFonts w:ascii="Calibri" w:hAnsi="Calibri" w:cs="Calibri"/>
-          <w:b/>
-          <w:bCs/>
-        </w:rPr>
-        <w:t xml:space="preserve"> * 1.8f) + 32.</w:t>
-      </w:r>
-      <w:proofErr w:type="gramStart"/>
-      <w:r>
-        <w:rPr>
-          <w:rFonts w:ascii="Calibri" w:hAnsi="Calibri" w:cs="Calibri"/>
-          <w:b/>
-          <w:bCs/>
-        </w:rPr>
-        <w:t>0f;</w:t>
-      </w:r>
-      <w:proofErr w:type="gramEnd"/>
+      <w:r>
+        <w:rPr>
+          <w:rFonts w:ascii="Calibri" w:hAnsi="Calibri" w:cs="Calibri"/>
+          <w:b/>
+          <w:bCs/>
+        </w:rPr>
+        <w:t xml:space="preserve"> * 1.8f) + 32.0f;</w:t>
+      </w:r>
     </w:p>
     <w:p>
       <w:pPr>
@@ -5740,7 +5117,6 @@
         <w:t xml:space="preserve"> = </w:t>
       </w:r>
       <w:proofErr w:type="spellStart"/>
-      <w:proofErr w:type="gramStart"/>
       <w:r>
         <w:rPr>
           <w:rFonts w:ascii="Calibri" w:hAnsi="Calibri" w:cs="Calibri"/>
@@ -5750,25 +5126,14 @@
         <w:t>qmp.pressure</w:t>
       </w:r>
       <w:proofErr w:type="spellEnd"/>
-      <w:proofErr w:type="gramEnd"/>
-      <w:r>
-        <w:rPr>
-          <w:rFonts w:ascii="Calibri" w:hAnsi="Calibri" w:cs="Calibri"/>
-          <w:b/>
-          <w:bCs/>
-        </w:rPr>
-        <w:t xml:space="preserve"> * 0.</w:t>
-      </w:r>
-      <w:proofErr w:type="gramStart"/>
-      <w:r>
-        <w:rPr>
-          <w:rFonts w:ascii="Calibri" w:hAnsi="Calibri" w:cs="Calibri"/>
-          <w:b/>
-          <w:bCs/>
-        </w:rPr>
-        <w:t>0002953f;</w:t>
-      </w:r>
-      <w:proofErr w:type="gramEnd"/>
+      <w:r>
+        <w:rPr>
+          <w:rFonts w:ascii="Calibri" w:hAnsi="Calibri" w:cs="Calibri"/>
+          <w:b/>
+          <w:bCs/>
+        </w:rPr>
+        <w:t xml:space="preserve"> * 0.0002953f;</w:t>
+      </w:r>
     </w:p>
     <w:p>
       <w:pPr>
@@ -5805,7 +5170,6 @@
         <w:t xml:space="preserve"> = </w:t>
       </w:r>
       <w:proofErr w:type="spellStart"/>
-      <w:proofErr w:type="gramStart"/>
       <w:r>
         <w:rPr>
           <w:rFonts w:ascii="Calibri" w:hAnsi="Calibri" w:cs="Calibri"/>
@@ -5815,25 +5179,14 @@
         <w:t>qmp.altitude</w:t>
       </w:r>
       <w:proofErr w:type="spellEnd"/>
-      <w:proofErr w:type="gramEnd"/>
-      <w:r>
-        <w:rPr>
-          <w:rFonts w:ascii="Calibri" w:hAnsi="Calibri" w:cs="Calibri"/>
-          <w:b/>
-          <w:bCs/>
-        </w:rPr>
-        <w:t xml:space="preserve"> * 3.</w:t>
-      </w:r>
-      <w:proofErr w:type="gramStart"/>
-      <w:r>
-        <w:rPr>
-          <w:rFonts w:ascii="Calibri" w:hAnsi="Calibri" w:cs="Calibri"/>
-          <w:b/>
-          <w:bCs/>
-        </w:rPr>
-        <w:t>28084f;</w:t>
-      </w:r>
-      <w:proofErr w:type="gramEnd"/>
+      <w:r>
+        <w:rPr>
+          <w:rFonts w:ascii="Calibri" w:hAnsi="Calibri" w:cs="Calibri"/>
+          <w:b/>
+          <w:bCs/>
+        </w:rPr>
+        <w:t xml:space="preserve"> * 3.28084f;</w:t>
+      </w:r>
     </w:p>
     <w:p>
       <w:pPr>
@@ -5866,7 +5219,6 @@
         </w:rPr>
       </w:pPr>
       <w:proofErr w:type="spellStart"/>
-      <w:proofErr w:type="gramStart"/>
       <w:r>
         <w:rPr>
           <w:rFonts w:ascii="Calibri" w:hAnsi="Calibri" w:cs="Calibri"/>
@@ -5882,16 +5234,7 @@
           <w:b/>
           <w:bCs/>
         </w:rPr>
-        <w:t>(</w:t>
-      </w:r>
-      <w:proofErr w:type="gramEnd"/>
-      <w:r>
-        <w:rPr>
-          <w:rFonts w:ascii="Calibri" w:hAnsi="Calibri" w:cs="Calibri"/>
-          <w:b/>
-          <w:bCs/>
-        </w:rPr>
-        <w:t>);</w:t>
+        <w:t>();</w:t>
       </w:r>
       <w:r>
         <w:rPr>
@@ -6296,6 +5639,95 @@
     </w:lvl>
   </w:abstractNum>
   <w:abstractNum w:abstractNumId="2" w15:restartNumberingAfterBreak="0">
+    <w:nsid w:val="19A87ECC"/>
+    <w:multiLevelType w:val="hybridMultilevel"/>
+    <w:tmpl w:val="472E05F4"/>
+    <w:lvl w:ilvl="0" w:tplc="FFFFFFFF">
+      <w:start w:val="1"/>
+      <w:numFmt w:val="decimal"/>
+      <w:lvlText w:val="%1."/>
+      <w:lvlJc w:val="left"/>
+      <w:pPr>
+        <w:ind w:left="720" w:hanging="360"/>
+      </w:pPr>
+      <w:rPr>
+        <w:rFonts w:hint="default"/>
+      </w:rPr>
+    </w:lvl>
+    <w:lvl w:ilvl="1" w:tplc="FFFFFFFF" w:tentative="1">
+      <w:start w:val="1"/>
+      <w:numFmt w:val="lowerLetter"/>
+      <w:lvlText w:val="%2."/>
+      <w:lvlJc w:val="left"/>
+      <w:pPr>
+        <w:ind w:left="1440" w:hanging="360"/>
+      </w:pPr>
+    </w:lvl>
+    <w:lvl w:ilvl="2" w:tplc="FFFFFFFF" w:tentative="1">
+      <w:start w:val="1"/>
+      <w:numFmt w:val="lowerRoman"/>
+      <w:lvlText w:val="%3."/>
+      <w:lvlJc w:val="right"/>
+      <w:pPr>
+        <w:ind w:left="2160" w:hanging="180"/>
+      </w:pPr>
+    </w:lvl>
+    <w:lvl w:ilvl="3" w:tplc="FFFFFFFF" w:tentative="1">
+      <w:start w:val="1"/>
+      <w:numFmt w:val="decimal"/>
+      <w:lvlText w:val="%4."/>
+      <w:lvlJc w:val="left"/>
+      <w:pPr>
+        <w:ind w:left="2880" w:hanging="360"/>
+      </w:pPr>
+    </w:lvl>
+    <w:lvl w:ilvl="4" w:tplc="FFFFFFFF" w:tentative="1">
+      <w:start w:val="1"/>
+      <w:numFmt w:val="lowerLetter"/>
+      <w:lvlText w:val="%5."/>
+      <w:lvlJc w:val="left"/>
+      <w:pPr>
+        <w:ind w:left="3600" w:hanging="360"/>
+      </w:pPr>
+    </w:lvl>
+    <w:lvl w:ilvl="5" w:tplc="FFFFFFFF" w:tentative="1">
+      <w:start w:val="1"/>
+      <w:numFmt w:val="lowerRoman"/>
+      <w:lvlText w:val="%6."/>
+      <w:lvlJc w:val="right"/>
+      <w:pPr>
+        <w:ind w:left="4320" w:hanging="180"/>
+      </w:pPr>
+    </w:lvl>
+    <w:lvl w:ilvl="6" w:tplc="FFFFFFFF" w:tentative="1">
+      <w:start w:val="1"/>
+      <w:numFmt w:val="decimal"/>
+      <w:lvlText w:val="%7."/>
+      <w:lvlJc w:val="left"/>
+      <w:pPr>
+        <w:ind w:left="5040" w:hanging="360"/>
+      </w:pPr>
+    </w:lvl>
+    <w:lvl w:ilvl="7" w:tplc="FFFFFFFF" w:tentative="1">
+      <w:start w:val="1"/>
+      <w:numFmt w:val="lowerLetter"/>
+      <w:lvlText w:val="%8."/>
+      <w:lvlJc w:val="left"/>
+      <w:pPr>
+        <w:ind w:left="5760" w:hanging="360"/>
+      </w:pPr>
+    </w:lvl>
+    <w:lvl w:ilvl="8" w:tplc="FFFFFFFF" w:tentative="1">
+      <w:start w:val="1"/>
+      <w:numFmt w:val="lowerRoman"/>
+      <w:lvlText w:val="%9."/>
+      <w:lvlJc w:val="right"/>
+      <w:pPr>
+        <w:ind w:left="6480" w:hanging="180"/>
+      </w:pPr>
+    </w:lvl>
+  </w:abstractNum>
+  <w:abstractNum w:abstractNumId="3" w15:restartNumberingAfterBreak="0">
     <w:nsid w:val="3BE33553"/>
     <w:multiLevelType w:val="hybridMultilevel"/>
     <w:tmpl w:val="9C0AB3BA"/>
@@ -6384,7 +5816,7 @@
       </w:pPr>
     </w:lvl>
   </w:abstractNum>
-  <w:abstractNum w:abstractNumId="3" w15:restartNumberingAfterBreak="0">
+  <w:abstractNum w:abstractNumId="4" w15:restartNumberingAfterBreak="0">
     <w:nsid w:val="48A479E7"/>
     <w:multiLevelType w:val="hybridMultilevel"/>
     <w:tmpl w:val="37E23F88"/>
@@ -6473,10 +5905,10 @@
       </w:pPr>
     </w:lvl>
   </w:abstractNum>
-  <w:abstractNum w:abstractNumId="4" w15:restartNumberingAfterBreak="0">
-    <w:nsid w:val="67237254"/>
+  <w:abstractNum w:abstractNumId="5" w15:restartNumberingAfterBreak="0">
+    <w:nsid w:val="4F4719B7"/>
     <w:multiLevelType w:val="hybridMultilevel"/>
-    <w:tmpl w:val="DF488DC4"/>
+    <w:tmpl w:val="472E05F4"/>
     <w:lvl w:ilvl="0" w:tplc="0409000F">
       <w:start w:val="1"/>
       <w:numFmt w:val="decimal"/>
@@ -6562,20 +5994,115 @@
       </w:pPr>
     </w:lvl>
   </w:abstractNum>
+  <w:abstractNum w:abstractNumId="6" w15:restartNumberingAfterBreak="0">
+    <w:nsid w:val="67237254"/>
+    <w:multiLevelType w:val="hybridMultilevel"/>
+    <w:tmpl w:val="DF488DC4"/>
+    <w:lvl w:ilvl="0" w:tplc="0409000F">
+      <w:start w:val="1"/>
+      <w:numFmt w:val="decimal"/>
+      <w:lvlText w:val="%1."/>
+      <w:lvlJc w:val="left"/>
+      <w:pPr>
+        <w:ind w:left="720" w:hanging="360"/>
+      </w:pPr>
+      <w:rPr>
+        <w:rFonts w:hint="default"/>
+      </w:rPr>
+    </w:lvl>
+    <w:lvl w:ilvl="1" w:tplc="04090019" w:tentative="1">
+      <w:start w:val="1"/>
+      <w:numFmt w:val="lowerLetter"/>
+      <w:lvlText w:val="%2."/>
+      <w:lvlJc w:val="left"/>
+      <w:pPr>
+        <w:ind w:left="1440" w:hanging="360"/>
+      </w:pPr>
+    </w:lvl>
+    <w:lvl w:ilvl="2" w:tplc="0409001B" w:tentative="1">
+      <w:start w:val="1"/>
+      <w:numFmt w:val="lowerRoman"/>
+      <w:lvlText w:val="%3."/>
+      <w:lvlJc w:val="right"/>
+      <w:pPr>
+        <w:ind w:left="2160" w:hanging="180"/>
+      </w:pPr>
+    </w:lvl>
+    <w:lvl w:ilvl="3" w:tplc="0409000F" w:tentative="1">
+      <w:start w:val="1"/>
+      <w:numFmt w:val="decimal"/>
+      <w:lvlText w:val="%4."/>
+      <w:lvlJc w:val="left"/>
+      <w:pPr>
+        <w:ind w:left="2880" w:hanging="360"/>
+      </w:pPr>
+    </w:lvl>
+    <w:lvl w:ilvl="4" w:tplc="04090019" w:tentative="1">
+      <w:start w:val="1"/>
+      <w:numFmt w:val="lowerLetter"/>
+      <w:lvlText w:val="%5."/>
+      <w:lvlJc w:val="left"/>
+      <w:pPr>
+        <w:ind w:left="3600" w:hanging="360"/>
+      </w:pPr>
+    </w:lvl>
+    <w:lvl w:ilvl="5" w:tplc="0409001B" w:tentative="1">
+      <w:start w:val="1"/>
+      <w:numFmt w:val="lowerRoman"/>
+      <w:lvlText w:val="%6."/>
+      <w:lvlJc w:val="right"/>
+      <w:pPr>
+        <w:ind w:left="4320" w:hanging="180"/>
+      </w:pPr>
+    </w:lvl>
+    <w:lvl w:ilvl="6" w:tplc="0409000F" w:tentative="1">
+      <w:start w:val="1"/>
+      <w:numFmt w:val="decimal"/>
+      <w:lvlText w:val="%7."/>
+      <w:lvlJc w:val="left"/>
+      <w:pPr>
+        <w:ind w:left="5040" w:hanging="360"/>
+      </w:pPr>
+    </w:lvl>
+    <w:lvl w:ilvl="7" w:tplc="04090019" w:tentative="1">
+      <w:start w:val="1"/>
+      <w:numFmt w:val="lowerLetter"/>
+      <w:lvlText w:val="%8."/>
+      <w:lvlJc w:val="left"/>
+      <w:pPr>
+        <w:ind w:left="5760" w:hanging="360"/>
+      </w:pPr>
+    </w:lvl>
+    <w:lvl w:ilvl="8" w:tplc="0409001B" w:tentative="1">
+      <w:start w:val="1"/>
+      <w:numFmt w:val="lowerRoman"/>
+      <w:lvlText w:val="%9."/>
+      <w:lvlJc w:val="right"/>
+      <w:pPr>
+        <w:ind w:left="6480" w:hanging="180"/>
+      </w:pPr>
+    </w:lvl>
+  </w:abstractNum>
   <w:num w:numId="1" w16cid:durableId="1304239629">
-    <w:abstractNumId w:val="3"/>
+    <w:abstractNumId w:val="4"/>
   </w:num>
   <w:num w:numId="2" w16cid:durableId="1787849741">
-    <w:abstractNumId w:val="4"/>
+    <w:abstractNumId w:val="6"/>
   </w:num>
   <w:num w:numId="3" w16cid:durableId="682055273">
-    <w:abstractNumId w:val="2"/>
+    <w:abstractNumId w:val="3"/>
   </w:num>
   <w:num w:numId="4" w16cid:durableId="339967312">
     <w:abstractNumId w:val="1"/>
   </w:num>
   <w:num w:numId="5" w16cid:durableId="294793549">
     <w:abstractNumId w:val="0"/>
+  </w:num>
+  <w:num w:numId="6" w16cid:durableId="458959761">
+    <w:abstractNumId w:val="5"/>
+  </w:num>
+  <w:num w:numId="7" w16cid:durableId="890923760">
+    <w:abstractNumId w:val="2"/>
   </w:num>
 </w:numbering>
 </file>
@@ -7181,7 +6708,6 @@
   <w:style w:type="character" w:default="1" w:styleId="DefaultParagraphFont">
     <w:name w:val="Default Paragraph Font"/>
     <w:uiPriority w:val="1"/>
-    <w:semiHidden/>
     <w:unhideWhenUsed/>
   </w:style>
   <w:style w:type="table" w:default="1" w:styleId="TableNormal">
@@ -7541,6 +7067,25 @@
       <w:spacing w:val="5"/>
     </w:rPr>
   </w:style>
+  <w:style w:type="table" w:styleId="TableGrid">
+    <w:name w:val="Table Grid"/>
+    <w:basedOn w:val="TableNormal"/>
+    <w:uiPriority w:val="39"/>
+    <w:rsid w:val="005623F5"/>
+    <w:pPr>
+      <w:spacing w:after="0" w:line="240" w:lineRule="auto"/>
+    </w:pPr>
+    <w:tblPr>
+      <w:tblBorders>
+        <w:top w:val="single" w:sz="4" w:space="0" w:color="auto"/>
+        <w:left w:val="single" w:sz="4" w:space="0" w:color="auto"/>
+        <w:bottom w:val="single" w:sz="4" w:space="0" w:color="auto"/>
+        <w:right w:val="single" w:sz="4" w:space="0" w:color="auto"/>
+        <w:insideH w:val="single" w:sz="4" w:space="0" w:color="auto"/>
+        <w:insideV w:val="single" w:sz="4" w:space="0" w:color="auto"/>
+      </w:tblBorders>
+    </w:tblPr>
+  </w:style>
 </w:styles>
 </file>
 

</xml_diff>